<commit_message>
Add and edit avaliacao-02 files
</commit_message>
<xml_diff>
--- a/atividades-avaliacao/avaliacao-02/Cópia de 2.9.1 Packet Tracer - Basic Switch and End Device Configuration.docx
+++ b/atividades-avaliacao/avaliacao-02/Cópia de 2.9.1 Packet Tracer - Basic Switch and End Device Configuration.docx
@@ -378,16 +378,20 @@
             </w:pPr>
             <w:r>
               <w:rPr>
-                <w:sz w:val="20"/>
-                <w:szCs w:val="20"/>
-                <w:rtl w:val="0"/>
-              </w:rPr>
-              <w:t xml:space="preserve">Class-A</w:t>
-            </w:r>
-            <w:r>
-              <w:rPr>
-                <w:rtl w:val="0"/>
-              </w:rPr>
+                <w:rFonts w:ascii="Arial" w:cs="Arial" w:eastAsia="Arial" w:hAnsi="Arial"/>
+                <w:b w:val="0"/>
+                <w:i w:val="0"/>
+                <w:smallCaps w:val="0"/>
+                <w:strike w:val="0"/>
+                <w:color w:val="000000"/>
+                <w:sz w:val="20"/>
+                <w:szCs w:val="20"/>
+                <w:u w:val="none"/>
+                <w:shd w:fill="auto" w:val="clear"/>
+                <w:vertAlign w:val="baseline"/>
+                <w:rtl w:val="0"/>
+              </w:rPr>
+              <w:t xml:space="preserve">[[S1Name]]</w:t>
             </w:r>
           </w:p>
         </w:tc>
@@ -482,16 +486,20 @@
             </w:pPr>
             <w:r>
               <w:rPr>
-                <w:sz w:val="20"/>
-                <w:szCs w:val="20"/>
-                <w:rtl w:val="0"/>
-              </w:rPr>
-              <w:t xml:space="preserve">128.107.20.10</w:t>
-            </w:r>
-            <w:r>
-              <w:rPr>
-                <w:rtl w:val="0"/>
-              </w:rPr>
+                <w:rFonts w:ascii="Arial" w:cs="Arial" w:eastAsia="Arial" w:hAnsi="Arial"/>
+                <w:b w:val="0"/>
+                <w:i w:val="0"/>
+                <w:smallCaps w:val="0"/>
+                <w:strike w:val="0"/>
+                <w:color w:val="000000"/>
+                <w:sz w:val="20"/>
+                <w:szCs w:val="20"/>
+                <w:u w:val="none"/>
+                <w:shd w:fill="auto" w:val="clear"/>
+                <w:vertAlign w:val="baseline"/>
+                <w:rtl w:val="0"/>
+              </w:rPr>
+              <w:t xml:space="preserve">[[S1Add]]</w:t>
             </w:r>
           </w:p>
         </w:tc>
@@ -592,16 +600,20 @@
             </w:pPr>
             <w:r>
               <w:rPr>
-                <w:sz w:val="20"/>
-                <w:szCs w:val="20"/>
-                <w:rtl w:val="0"/>
-              </w:rPr>
-              <w:t xml:space="preserve">Class-B</w:t>
-            </w:r>
-            <w:r>
-              <w:rPr>
-                <w:rtl w:val="0"/>
-              </w:rPr>
+                <w:rFonts w:ascii="Arial" w:cs="Arial" w:eastAsia="Arial" w:hAnsi="Arial"/>
+                <w:b w:val="0"/>
+                <w:i w:val="0"/>
+                <w:smallCaps w:val="0"/>
+                <w:strike w:val="0"/>
+                <w:color w:val="000000"/>
+                <w:sz w:val="20"/>
+                <w:szCs w:val="20"/>
+                <w:u w:val="none"/>
+                <w:shd w:fill="auto" w:val="clear"/>
+                <w:vertAlign w:val="baseline"/>
+                <w:rtl w:val="0"/>
+              </w:rPr>
+              <w:t xml:space="preserve">[[S2Name]]</w:t>
             </w:r>
           </w:p>
         </w:tc>
@@ -696,16 +708,20 @@
             </w:pPr>
             <w:r>
               <w:rPr>
-                <w:sz w:val="20"/>
-                <w:szCs w:val="20"/>
-                <w:rtl w:val="0"/>
-              </w:rPr>
-              <w:t xml:space="preserve">128.107.20.15</w:t>
-            </w:r>
-            <w:r>
-              <w:rPr>
-                <w:rtl w:val="0"/>
-              </w:rPr>
+                <w:rFonts w:ascii="Arial" w:cs="Arial" w:eastAsia="Arial" w:hAnsi="Arial"/>
+                <w:b w:val="0"/>
+                <w:i w:val="0"/>
+                <w:smallCaps w:val="0"/>
+                <w:strike w:val="0"/>
+                <w:color w:val="000000"/>
+                <w:sz w:val="20"/>
+                <w:szCs w:val="20"/>
+                <w:u w:val="none"/>
+                <w:shd w:fill="auto" w:val="clear"/>
+                <w:vertAlign w:val="baseline"/>
+                <w:rtl w:val="0"/>
+              </w:rPr>
+              <w:t xml:space="preserve">[[S2Add]]</w:t>
             </w:r>
           </w:p>
         </w:tc>
@@ -806,16 +822,20 @@
             </w:pPr>
             <w:r>
               <w:rPr>
-                <w:sz w:val="20"/>
-                <w:szCs w:val="20"/>
-                <w:rtl w:val="0"/>
-              </w:rPr>
-              <w:t xml:space="preserve">Student-1</w:t>
-            </w:r>
-            <w:r>
-              <w:rPr>
-                <w:rtl w:val="0"/>
-              </w:rPr>
+                <w:rFonts w:ascii="Arial" w:cs="Arial" w:eastAsia="Arial" w:hAnsi="Arial"/>
+                <w:b w:val="0"/>
+                <w:i w:val="0"/>
+                <w:smallCaps w:val="0"/>
+                <w:strike w:val="0"/>
+                <w:color w:val="000000"/>
+                <w:sz w:val="20"/>
+                <w:szCs w:val="20"/>
+                <w:u w:val="none"/>
+                <w:shd w:fill="auto" w:val="clear"/>
+                <w:vertAlign w:val="baseline"/>
+                <w:rtl w:val="0"/>
+              </w:rPr>
+              <w:t xml:space="preserve">[[PC1Name]]</w:t>
             </w:r>
           </w:p>
         </w:tc>
@@ -910,16 +930,20 @@
             </w:pPr>
             <w:r>
               <w:rPr>
-                <w:sz w:val="20"/>
-                <w:szCs w:val="20"/>
-                <w:rtl w:val="0"/>
-              </w:rPr>
-              <w:t xml:space="preserve">128.107.20.25</w:t>
-            </w:r>
-            <w:r>
-              <w:rPr>
-                <w:rtl w:val="0"/>
-              </w:rPr>
+                <w:rFonts w:ascii="Arial" w:cs="Arial" w:eastAsia="Arial" w:hAnsi="Arial"/>
+                <w:b w:val="0"/>
+                <w:i w:val="0"/>
+                <w:smallCaps w:val="0"/>
+                <w:strike w:val="0"/>
+                <w:color w:val="000000"/>
+                <w:sz w:val="20"/>
+                <w:szCs w:val="20"/>
+                <w:u w:val="none"/>
+                <w:shd w:fill="auto" w:val="clear"/>
+                <w:vertAlign w:val="baseline"/>
+                <w:rtl w:val="0"/>
+              </w:rPr>
+              <w:t xml:space="preserve">[[PC1Add]]</w:t>
             </w:r>
           </w:p>
         </w:tc>
@@ -1020,16 +1044,20 @@
             </w:pPr>
             <w:r>
               <w:rPr>
-                <w:sz w:val="20"/>
-                <w:szCs w:val="20"/>
-                <w:rtl w:val="0"/>
-              </w:rPr>
-              <w:t xml:space="preserve">Student-2</w:t>
-            </w:r>
-            <w:r>
-              <w:rPr>
-                <w:rtl w:val="0"/>
-              </w:rPr>
+                <w:rFonts w:ascii="Arial" w:cs="Arial" w:eastAsia="Arial" w:hAnsi="Arial"/>
+                <w:b w:val="0"/>
+                <w:i w:val="0"/>
+                <w:smallCaps w:val="0"/>
+                <w:strike w:val="0"/>
+                <w:color w:val="000000"/>
+                <w:sz w:val="20"/>
+                <w:szCs w:val="20"/>
+                <w:u w:val="none"/>
+                <w:shd w:fill="auto" w:val="clear"/>
+                <w:vertAlign w:val="baseline"/>
+                <w:rtl w:val="0"/>
+              </w:rPr>
+              <w:t xml:space="preserve">[[PC2Name]]</w:t>
             </w:r>
           </w:p>
         </w:tc>
@@ -1124,16 +1152,20 @@
             </w:pPr>
             <w:r>
               <w:rPr>
-                <w:sz w:val="20"/>
-                <w:szCs w:val="20"/>
-                <w:rtl w:val="0"/>
-              </w:rPr>
-              <w:t xml:space="preserve">128.107.20.30</w:t>
-            </w:r>
-            <w:r>
-              <w:rPr>
-                <w:rtl w:val="0"/>
-              </w:rPr>
+                <w:rFonts w:ascii="Arial" w:cs="Arial" w:eastAsia="Arial" w:hAnsi="Arial"/>
+                <w:b w:val="0"/>
+                <w:i w:val="0"/>
+                <w:smallCaps w:val="0"/>
+                <w:strike w:val="0"/>
+                <w:color w:val="000000"/>
+                <w:sz w:val="20"/>
+                <w:szCs w:val="20"/>
+                <w:u w:val="none"/>
+                <w:shd w:fill="auto" w:val="clear"/>
+                <w:vertAlign w:val="baseline"/>
+                <w:rtl w:val="0"/>
+              </w:rPr>
+              <w:t xml:space="preserve">[[PC2Add]]</w:t>
             </w:r>
           </w:p>
         </w:tc>
@@ -1648,15 +1680,6 @@
       </w:r>
       <w:r>
         <w:rPr>
-          <w:b w:val="1"/>
-          <w:sz w:val="20"/>
-          <w:szCs w:val="20"/>
-          <w:rtl w:val="0"/>
-        </w:rPr>
-        <w:t xml:space="preserve">Class-A</w:t>
-      </w:r>
-      <w:r>
-        <w:rPr>
           <w:rFonts w:ascii="Arial" w:cs="Arial" w:eastAsia="Arial" w:hAnsi="Arial"/>
           <w:b w:val="1"/>
           <w:i w:val="0"/>
@@ -1670,7 +1693,7 @@
           <w:vertAlign w:val="baseline"/>
           <w:rtl w:val="0"/>
         </w:rPr>
-        <w:t xml:space="preserve"> </w:t>
+        <w:t xml:space="preserve">[[S1Name]] </w:t>
       </w:r>
       <w:r>
         <w:rPr>
@@ -1691,12 +1714,20 @@
       </w:r>
       <w:r>
         <w:rPr>
+          <w:rFonts w:ascii="Arial" w:cs="Arial" w:eastAsia="Arial" w:hAnsi="Arial"/>
           <w:b w:val="1"/>
+          <w:i w:val="0"/>
+          <w:smallCaps w:val="0"/>
+          <w:strike w:val="0"/>
+          <w:color w:val="000000"/>
           <w:sz w:val="20"/>
           <w:szCs w:val="20"/>
+          <w:u w:val="none"/>
+          <w:shd w:fill="auto" w:val="clear"/>
+          <w:vertAlign w:val="baseline"/>
           <w:rtl w:val="0"/>
         </w:rPr>
-        <w:t xml:space="preserve">Class-B</w:t>
+        <w:t xml:space="preserve">[[S2Name]]</w:t>
       </w:r>
       <w:r>
         <w:rPr>
@@ -1758,15 +1789,6 @@
       </w:r>
       <w:r>
         <w:rPr>
-          <w:b w:val="1"/>
-          <w:sz w:val="20"/>
-          <w:szCs w:val="20"/>
-          <w:rtl w:val="0"/>
-        </w:rPr>
-        <w:t xml:space="preserve">R4Xe3</w:t>
-      </w:r>
-      <w:r>
-        <w:rPr>
           <w:rFonts w:ascii="Arial" w:cs="Arial" w:eastAsia="Arial" w:hAnsi="Arial"/>
           <w:b w:val="1"/>
           <w:i w:val="0"/>
@@ -1780,7 +1802,7 @@
           <w:vertAlign w:val="baseline"/>
           <w:rtl w:val="0"/>
         </w:rPr>
-        <w:t xml:space="preserve"> </w:t>
+        <w:t xml:space="preserve">[[LinePW]] </w:t>
       </w:r>
       <w:r>
         <w:rPr>
@@ -1842,12 +1864,20 @@
       </w:r>
       <w:r>
         <w:rPr>
+          <w:rFonts w:ascii="Arial" w:cs="Arial" w:eastAsia="Arial" w:hAnsi="Arial"/>
           <w:b w:val="1"/>
+          <w:i w:val="0"/>
+          <w:smallCaps w:val="0"/>
+          <w:strike w:val="0"/>
+          <w:color w:val="000000"/>
           <w:sz w:val="20"/>
           <w:szCs w:val="20"/>
+          <w:u w:val="none"/>
+          <w:shd w:fill="auto" w:val="clear"/>
+          <w:vertAlign w:val="baseline"/>
           <w:rtl w:val="0"/>
         </w:rPr>
-        <w:t xml:space="preserve">C4aJa</w:t>
+        <w:t xml:space="preserve">[[SecretPW]]</w:t>
       </w:r>
       <w:r>
         <w:rPr>
@@ -2629,6 +2659,16 @@
             </w:pPr>
             <w:r>
               <w:rPr>
+                <w:b w:val="1"/>
+                <w:sz w:val="20"/>
+                <w:szCs w:val="20"/>
+                <w:shd w:fill="bfbfbf" w:val="clear"/>
+                <w:rtl w:val="0"/>
+              </w:rPr>
+              <w:t xml:space="preserve">Class-A</w:t>
+            </w:r>
+            <w:r>
+              <w:rPr>
                 <w:rtl w:val="0"/>
               </w:rPr>
             </w:r>
@@ -2669,6 +2709,16 @@
             </w:pPr>
             <w:r>
               <w:rPr>
+                <w:b w:val="1"/>
+                <w:sz w:val="20"/>
+                <w:szCs w:val="20"/>
+                <w:shd w:fill="bfbfbf" w:val="clear"/>
+                <w:rtl w:val="0"/>
+              </w:rPr>
+              <w:t xml:space="preserve">VLAN 1</w:t>
+            </w:r>
+            <w:r>
+              <w:rPr>
                 <w:rtl w:val="0"/>
               </w:rPr>
             </w:r>
@@ -2709,6 +2759,16 @@
             </w:pPr>
             <w:r>
               <w:rPr>
+                <w:b w:val="1"/>
+                <w:sz w:val="20"/>
+                <w:szCs w:val="20"/>
+                <w:shd w:fill="bfbfbf" w:val="clear"/>
+                <w:rtl w:val="0"/>
+              </w:rPr>
+              <w:t xml:space="preserve">128.107.20.10</w:t>
+            </w:r>
+            <w:r>
+              <w:rPr>
                 <w:rtl w:val="0"/>
               </w:rPr>
             </w:r>
@@ -2747,6 +2807,16 @@
                 <w:vertAlign w:val="baseline"/>
               </w:rPr>
             </w:pPr>
+            <w:r>
+              <w:rPr>
+                <w:b w:val="1"/>
+                <w:sz w:val="20"/>
+                <w:szCs w:val="20"/>
+                <w:shd w:fill="bfbfbf" w:val="clear"/>
+                <w:rtl w:val="0"/>
+              </w:rPr>
+              <w:t xml:space="preserve">255.255.255.0</w:t>
+            </w:r>
             <w:r>
               <w:rPr>
                 <w:rtl w:val="0"/>
@@ -2796,6 +2866,16 @@
             </w:pPr>
             <w:r>
               <w:rPr>
+                <w:b w:val="1"/>
+                <w:sz w:val="20"/>
+                <w:szCs w:val="20"/>
+                <w:shd w:fill="bfbfbf" w:val="clear"/>
+                <w:rtl w:val="0"/>
+              </w:rPr>
+              <w:t xml:space="preserve">Class-B</w:t>
+            </w:r>
+            <w:r>
+              <w:rPr>
                 <w:rtl w:val="0"/>
               </w:rPr>
             </w:r>
@@ -2836,6 +2916,16 @@
             </w:pPr>
             <w:r>
               <w:rPr>
+                <w:b w:val="1"/>
+                <w:sz w:val="20"/>
+                <w:szCs w:val="20"/>
+                <w:shd w:fill="bfbfbf" w:val="clear"/>
+                <w:rtl w:val="0"/>
+              </w:rPr>
+              <w:t xml:space="preserve">VLAN 1</w:t>
+            </w:r>
+            <w:r>
+              <w:rPr>
                 <w:rtl w:val="0"/>
               </w:rPr>
             </w:r>
@@ -2876,6 +2966,16 @@
             </w:pPr>
             <w:r>
               <w:rPr>
+                <w:b w:val="1"/>
+                <w:sz w:val="20"/>
+                <w:szCs w:val="20"/>
+                <w:shd w:fill="bfbfbf" w:val="clear"/>
+                <w:rtl w:val="0"/>
+              </w:rPr>
+              <w:t xml:space="preserve">128.107.20.15</w:t>
+            </w:r>
+            <w:r>
+              <w:rPr>
                 <w:rtl w:val="0"/>
               </w:rPr>
             </w:r>
@@ -2914,6 +3014,16 @@
                 <w:vertAlign w:val="baseline"/>
               </w:rPr>
             </w:pPr>
+            <w:r>
+              <w:rPr>
+                <w:b w:val="1"/>
+                <w:sz w:val="20"/>
+                <w:szCs w:val="20"/>
+                <w:shd w:fill="bfbfbf" w:val="clear"/>
+                <w:rtl w:val="0"/>
+              </w:rPr>
+              <w:t xml:space="preserve">255.255.255.0</w:t>
+            </w:r>
             <w:r>
               <w:rPr>
                 <w:rtl w:val="0"/>
@@ -2963,6 +3073,16 @@
             </w:pPr>
             <w:r>
               <w:rPr>
+                <w:b w:val="1"/>
+                <w:sz w:val="20"/>
+                <w:szCs w:val="20"/>
+                <w:shd w:fill="bfbfbf" w:val="clear"/>
+                <w:rtl w:val="0"/>
+              </w:rPr>
+              <w:t xml:space="preserve">Student-1</w:t>
+            </w:r>
+            <w:r>
+              <w:rPr>
                 <w:rtl w:val="0"/>
               </w:rPr>
             </w:r>
@@ -3003,6 +3123,16 @@
             </w:pPr>
             <w:r>
               <w:rPr>
+                <w:b w:val="1"/>
+                <w:sz w:val="20"/>
+                <w:szCs w:val="20"/>
+                <w:shd w:fill="bfbfbf" w:val="clear"/>
+                <w:rtl w:val="0"/>
+              </w:rPr>
+              <w:t xml:space="preserve">NIC</w:t>
+            </w:r>
+            <w:r>
+              <w:rPr>
                 <w:rtl w:val="0"/>
               </w:rPr>
             </w:r>
@@ -3043,6 +3173,16 @@
             </w:pPr>
             <w:r>
               <w:rPr>
+                <w:b w:val="1"/>
+                <w:sz w:val="20"/>
+                <w:szCs w:val="20"/>
+                <w:shd w:fill="bfbfbf" w:val="clear"/>
+                <w:rtl w:val="0"/>
+              </w:rPr>
+              <w:t xml:space="preserve">128.107.20.25</w:t>
+            </w:r>
+            <w:r>
+              <w:rPr>
                 <w:rtl w:val="0"/>
               </w:rPr>
             </w:r>
@@ -3081,6 +3221,16 @@
                 <w:vertAlign w:val="baseline"/>
               </w:rPr>
             </w:pPr>
+            <w:r>
+              <w:rPr>
+                <w:b w:val="1"/>
+                <w:sz w:val="20"/>
+                <w:szCs w:val="20"/>
+                <w:shd w:fill="bfbfbf" w:val="clear"/>
+                <w:rtl w:val="0"/>
+              </w:rPr>
+              <w:t xml:space="preserve">255.255.255.0</w:t>
+            </w:r>
             <w:r>
               <w:rPr>
                 <w:rtl w:val="0"/>
@@ -3130,6 +3280,16 @@
             </w:pPr>
             <w:r>
               <w:rPr>
+                <w:b w:val="1"/>
+                <w:sz w:val="20"/>
+                <w:szCs w:val="20"/>
+                <w:shd w:fill="bfbfbf" w:val="clear"/>
+                <w:rtl w:val="0"/>
+              </w:rPr>
+              <w:t xml:space="preserve">Student-2</w:t>
+            </w:r>
+            <w:r>
+              <w:rPr>
                 <w:rtl w:val="0"/>
               </w:rPr>
             </w:r>
@@ -3170,6 +3330,16 @@
             </w:pPr>
             <w:r>
               <w:rPr>
+                <w:b w:val="1"/>
+                <w:sz w:val="20"/>
+                <w:szCs w:val="20"/>
+                <w:shd w:fill="bfbfbf" w:val="clear"/>
+                <w:rtl w:val="0"/>
+              </w:rPr>
+              <w:t xml:space="preserve">NIC</w:t>
+            </w:r>
+            <w:r>
+              <w:rPr>
                 <w:rtl w:val="0"/>
               </w:rPr>
             </w:r>
@@ -3210,6 +3380,16 @@
             </w:pPr>
             <w:r>
               <w:rPr>
+                <w:b w:val="1"/>
+                <w:sz w:val="20"/>
+                <w:szCs w:val="20"/>
+                <w:shd w:fill="bfbfbf" w:val="clear"/>
+                <w:rtl w:val="0"/>
+              </w:rPr>
+              <w:t xml:space="preserve">128.107.20.30</w:t>
+            </w:r>
+            <w:r>
+              <w:rPr>
                 <w:rtl w:val="0"/>
               </w:rPr>
             </w:r>
@@ -3248,6 +3428,16 @@
                 <w:vertAlign w:val="baseline"/>
               </w:rPr>
             </w:pPr>
+            <w:r>
+              <w:rPr>
+                <w:b w:val="1"/>
+                <w:sz w:val="20"/>
+                <w:szCs w:val="20"/>
+                <w:shd w:fill="bfbfbf" w:val="clear"/>
+                <w:rtl w:val="0"/>
+              </w:rPr>
+              <w:t xml:space="preserve">255.255.255.0</w:t>
+            </w:r>
             <w:r>
               <w:rPr>
                 <w:rtl w:val="0"/>
@@ -3582,6 +3772,16 @@
             </w:pPr>
             <w:r>
               <w:rPr>
+                <w:b w:val="1"/>
+                <w:sz w:val="20"/>
+                <w:szCs w:val="20"/>
+                <w:shd w:fill="bfbfbf" w:val="clear"/>
+                <w:rtl w:val="0"/>
+              </w:rPr>
+              <w:t xml:space="preserve">Room-145</w:t>
+            </w:r>
+            <w:r>
+              <w:rPr>
                 <w:rtl w:val="0"/>
               </w:rPr>
             </w:r>
@@ -3622,6 +3822,16 @@
             </w:pPr>
             <w:r>
               <w:rPr>
+                <w:b w:val="1"/>
+                <w:sz w:val="20"/>
+                <w:szCs w:val="20"/>
+                <w:shd w:fill="bfbfbf" w:val="clear"/>
+                <w:rtl w:val="0"/>
+              </w:rPr>
+              <w:t xml:space="preserve">VLAN 1</w:t>
+            </w:r>
+            <w:r>
+              <w:rPr>
                 <w:rtl w:val="0"/>
               </w:rPr>
             </w:r>
@@ -3662,6 +3872,16 @@
             </w:pPr>
             <w:r>
               <w:rPr>
+                <w:b w:val="1"/>
+                <w:sz w:val="20"/>
+                <w:szCs w:val="20"/>
+                <w:shd w:fill="bfbfbf" w:val="clear"/>
+                <w:rtl w:val="0"/>
+              </w:rPr>
+              <w:t xml:space="preserve">10.10.10.100</w:t>
+            </w:r>
+            <w:r>
+              <w:rPr>
                 <w:rtl w:val="0"/>
               </w:rPr>
             </w:r>
@@ -3700,6 +3920,16 @@
                 <w:vertAlign w:val="baseline"/>
               </w:rPr>
             </w:pPr>
+            <w:r>
+              <w:rPr>
+                <w:b w:val="1"/>
+                <w:sz w:val="20"/>
+                <w:szCs w:val="20"/>
+                <w:shd w:fill="bfbfbf" w:val="clear"/>
+                <w:rtl w:val="0"/>
+              </w:rPr>
+              <w:t xml:space="preserve">255.255.255.0</w:t>
+            </w:r>
             <w:r>
               <w:rPr>
                 <w:rtl w:val="0"/>
@@ -3749,6 +3979,16 @@
             </w:pPr>
             <w:r>
               <w:rPr>
+                <w:b w:val="1"/>
+                <w:sz w:val="20"/>
+                <w:szCs w:val="20"/>
+                <w:shd w:fill="bfbfbf" w:val="clear"/>
+                <w:rtl w:val="0"/>
+              </w:rPr>
+              <w:t xml:space="preserve">Room-146</w:t>
+            </w:r>
+            <w:r>
+              <w:rPr>
                 <w:rtl w:val="0"/>
               </w:rPr>
             </w:r>
@@ -3789,6 +4029,16 @@
             </w:pPr>
             <w:r>
               <w:rPr>
+                <w:b w:val="1"/>
+                <w:sz w:val="20"/>
+                <w:szCs w:val="20"/>
+                <w:shd w:fill="bfbfbf" w:val="clear"/>
+                <w:rtl w:val="0"/>
+              </w:rPr>
+              <w:t xml:space="preserve">VLAN 1</w:t>
+            </w:r>
+            <w:r>
+              <w:rPr>
                 <w:rtl w:val="0"/>
               </w:rPr>
             </w:r>
@@ -3829,6 +4079,16 @@
             </w:pPr>
             <w:r>
               <w:rPr>
+                <w:b w:val="1"/>
+                <w:sz w:val="20"/>
+                <w:szCs w:val="20"/>
+                <w:shd w:fill="bfbfbf" w:val="clear"/>
+                <w:rtl w:val="0"/>
+              </w:rPr>
+              <w:t xml:space="preserve">10.10.10.150</w:t>
+            </w:r>
+            <w:r>
+              <w:rPr>
                 <w:rtl w:val="0"/>
               </w:rPr>
             </w:r>
@@ -3867,6 +4127,16 @@
                 <w:vertAlign w:val="baseline"/>
               </w:rPr>
             </w:pPr>
+            <w:r>
+              <w:rPr>
+                <w:b w:val="1"/>
+                <w:sz w:val="20"/>
+                <w:szCs w:val="20"/>
+                <w:shd w:fill="bfbfbf" w:val="clear"/>
+                <w:rtl w:val="0"/>
+              </w:rPr>
+              <w:t xml:space="preserve">255.255.255.0</w:t>
+            </w:r>
             <w:r>
               <w:rPr>
                 <w:rtl w:val="0"/>
@@ -3916,6 +4186,16 @@
             </w:pPr>
             <w:r>
               <w:rPr>
+                <w:b w:val="1"/>
+                <w:sz w:val="20"/>
+                <w:szCs w:val="20"/>
+                <w:shd w:fill="bfbfbf" w:val="clear"/>
+                <w:rtl w:val="0"/>
+              </w:rPr>
+              <w:t xml:space="preserve">Manager</w:t>
+            </w:r>
+            <w:r>
+              <w:rPr>
                 <w:rtl w:val="0"/>
               </w:rPr>
             </w:r>
@@ -3956,6 +4236,16 @@
             </w:pPr>
             <w:r>
               <w:rPr>
+                <w:b w:val="1"/>
+                <w:sz w:val="20"/>
+                <w:szCs w:val="20"/>
+                <w:shd w:fill="bfbfbf" w:val="clear"/>
+                <w:rtl w:val="0"/>
+              </w:rPr>
+              <w:t xml:space="preserve">NIC</w:t>
+            </w:r>
+            <w:r>
+              <w:rPr>
                 <w:rtl w:val="0"/>
               </w:rPr>
             </w:r>
@@ -3996,6 +4286,16 @@
             </w:pPr>
             <w:r>
               <w:rPr>
+                <w:b w:val="1"/>
+                <w:sz w:val="20"/>
+                <w:szCs w:val="20"/>
+                <w:shd w:fill="bfbfbf" w:val="clear"/>
+                <w:rtl w:val="0"/>
+              </w:rPr>
+              <w:t xml:space="preserve">10.10.10.4</w:t>
+            </w:r>
+            <w:r>
+              <w:rPr>
                 <w:rtl w:val="0"/>
               </w:rPr>
             </w:r>
@@ -4034,6 +4334,16 @@
                 <w:vertAlign w:val="baseline"/>
               </w:rPr>
             </w:pPr>
+            <w:r>
+              <w:rPr>
+                <w:b w:val="1"/>
+                <w:sz w:val="20"/>
+                <w:szCs w:val="20"/>
+                <w:shd w:fill="bfbfbf" w:val="clear"/>
+                <w:rtl w:val="0"/>
+              </w:rPr>
+              <w:t xml:space="preserve">255.255.255.0</w:t>
+            </w:r>
             <w:r>
               <w:rPr>
                 <w:rtl w:val="0"/>
@@ -4083,6 +4393,16 @@
             </w:pPr>
             <w:r>
               <w:rPr>
+                <w:b w:val="1"/>
+                <w:sz w:val="20"/>
+                <w:szCs w:val="20"/>
+                <w:shd w:fill="bfbfbf" w:val="clear"/>
+                <w:rtl w:val="0"/>
+              </w:rPr>
+              <w:t xml:space="preserve">Reception</w:t>
+            </w:r>
+            <w:r>
+              <w:rPr>
                 <w:rtl w:val="0"/>
               </w:rPr>
             </w:r>
@@ -4123,6 +4443,16 @@
             </w:pPr>
             <w:r>
               <w:rPr>
+                <w:b w:val="1"/>
+                <w:sz w:val="20"/>
+                <w:szCs w:val="20"/>
+                <w:shd w:fill="bfbfbf" w:val="clear"/>
+                <w:rtl w:val="0"/>
+              </w:rPr>
+              <w:t xml:space="preserve">NIC</w:t>
+            </w:r>
+            <w:r>
+              <w:rPr>
                 <w:rtl w:val="0"/>
               </w:rPr>
             </w:r>
@@ -4163,6 +4493,16 @@
             </w:pPr>
             <w:r>
               <w:rPr>
+                <w:b w:val="1"/>
+                <w:sz w:val="20"/>
+                <w:szCs w:val="20"/>
+                <w:shd w:fill="bfbfbf" w:val="clear"/>
+                <w:rtl w:val="0"/>
+              </w:rPr>
+              <w:t xml:space="preserve">10.10.10.5</w:t>
+            </w:r>
+            <w:r>
+              <w:rPr>
                 <w:rtl w:val="0"/>
               </w:rPr>
             </w:r>
@@ -4201,6 +4541,16 @@
                 <w:vertAlign w:val="baseline"/>
               </w:rPr>
             </w:pPr>
+            <w:r>
+              <w:rPr>
+                <w:b w:val="1"/>
+                <w:sz w:val="20"/>
+                <w:szCs w:val="20"/>
+                <w:shd w:fill="bfbfbf" w:val="clear"/>
+                <w:rtl w:val="0"/>
+              </w:rPr>
+              <w:t xml:space="preserve">255.255.255.0</w:t>
+            </w:r>
             <w:r>
               <w:rPr>
                 <w:rtl w:val="0"/>
@@ -4516,6 +4866,16 @@
             </w:pPr>
             <w:r>
               <w:rPr>
+                <w:b w:val="1"/>
+                <w:sz w:val="20"/>
+                <w:szCs w:val="20"/>
+                <w:shd w:fill="bfbfbf" w:val="clear"/>
+                <w:rtl w:val="0"/>
+              </w:rPr>
+              <w:t xml:space="preserve">ASw-1</w:t>
+            </w:r>
+            <w:r>
+              <w:rPr>
                 <w:rtl w:val="0"/>
               </w:rPr>
             </w:r>
@@ -4556,6 +4916,16 @@
             </w:pPr>
             <w:r>
               <w:rPr>
+                <w:b w:val="1"/>
+                <w:sz w:val="20"/>
+                <w:szCs w:val="20"/>
+                <w:shd w:fill="bfbfbf" w:val="clear"/>
+                <w:rtl w:val="0"/>
+              </w:rPr>
+              <w:t xml:space="preserve">VLAN 1</w:t>
+            </w:r>
+            <w:r>
+              <w:rPr>
                 <w:rtl w:val="0"/>
               </w:rPr>
             </w:r>
@@ -4596,6 +4966,16 @@
             </w:pPr>
             <w:r>
               <w:rPr>
+                <w:b w:val="1"/>
+                <w:sz w:val="20"/>
+                <w:szCs w:val="20"/>
+                <w:shd w:fill="bfbfbf" w:val="clear"/>
+                <w:rtl w:val="0"/>
+              </w:rPr>
+              <w:t xml:space="preserve">172.16.5.35</w:t>
+            </w:r>
+            <w:r>
+              <w:rPr>
                 <w:rtl w:val="0"/>
               </w:rPr>
             </w:r>
@@ -4634,6 +5014,16 @@
                 <w:vertAlign w:val="baseline"/>
               </w:rPr>
             </w:pPr>
+            <w:r>
+              <w:rPr>
+                <w:b w:val="1"/>
+                <w:sz w:val="20"/>
+                <w:szCs w:val="20"/>
+                <w:shd w:fill="bfbfbf" w:val="clear"/>
+                <w:rtl w:val="0"/>
+              </w:rPr>
+              <w:t xml:space="preserve">255.255.255.0</w:t>
+            </w:r>
             <w:r>
               <w:rPr>
                 <w:rtl w:val="0"/>
@@ -4683,6 +5073,16 @@
             </w:pPr>
             <w:r>
               <w:rPr>
+                <w:b w:val="1"/>
+                <w:sz w:val="20"/>
+                <w:szCs w:val="20"/>
+                <w:shd w:fill="bfbfbf" w:val="clear"/>
+                <w:rtl w:val="0"/>
+              </w:rPr>
+              <w:t xml:space="preserve">ASw-2</w:t>
+            </w:r>
+            <w:r>
+              <w:rPr>
                 <w:rtl w:val="0"/>
               </w:rPr>
             </w:r>
@@ -4723,6 +5123,16 @@
             </w:pPr>
             <w:r>
               <w:rPr>
+                <w:b w:val="1"/>
+                <w:sz w:val="20"/>
+                <w:szCs w:val="20"/>
+                <w:shd w:fill="bfbfbf" w:val="clear"/>
+                <w:rtl w:val="0"/>
+              </w:rPr>
+              <w:t xml:space="preserve">VLAN 1</w:t>
+            </w:r>
+            <w:r>
+              <w:rPr>
                 <w:rtl w:val="0"/>
               </w:rPr>
             </w:r>
@@ -4763,6 +5173,16 @@
             </w:pPr>
             <w:r>
               <w:rPr>
+                <w:b w:val="1"/>
+                <w:sz w:val="20"/>
+                <w:szCs w:val="20"/>
+                <w:shd w:fill="bfbfbf" w:val="clear"/>
+                <w:rtl w:val="0"/>
+              </w:rPr>
+              <w:t xml:space="preserve">172.16.5.40</w:t>
+            </w:r>
+            <w:r>
+              <w:rPr>
                 <w:rtl w:val="0"/>
               </w:rPr>
             </w:r>
@@ -4801,6 +5221,16 @@
                 <w:vertAlign w:val="baseline"/>
               </w:rPr>
             </w:pPr>
+            <w:r>
+              <w:rPr>
+                <w:b w:val="1"/>
+                <w:sz w:val="20"/>
+                <w:szCs w:val="20"/>
+                <w:shd w:fill="bfbfbf" w:val="clear"/>
+                <w:rtl w:val="0"/>
+              </w:rPr>
+              <w:t xml:space="preserve">255.255.255.0</w:t>
+            </w:r>
             <w:r>
               <w:rPr>
                 <w:rtl w:val="0"/>
@@ -4850,6 +5280,16 @@
             </w:pPr>
             <w:r>
               <w:rPr>
+                <w:b w:val="1"/>
+                <w:sz w:val="20"/>
+                <w:szCs w:val="20"/>
+                <w:shd w:fill="bfbfbf" w:val="clear"/>
+                <w:rtl w:val="0"/>
+              </w:rPr>
+              <w:t xml:space="preserve">User-01</w:t>
+            </w:r>
+            <w:r>
+              <w:rPr>
                 <w:rtl w:val="0"/>
               </w:rPr>
             </w:r>
@@ -4890,6 +5330,16 @@
             </w:pPr>
             <w:r>
               <w:rPr>
+                <w:b w:val="1"/>
+                <w:sz w:val="20"/>
+                <w:szCs w:val="20"/>
+                <w:shd w:fill="bfbfbf" w:val="clear"/>
+                <w:rtl w:val="0"/>
+              </w:rPr>
+              <w:t xml:space="preserve">NIC</w:t>
+            </w:r>
+            <w:r>
+              <w:rPr>
                 <w:rtl w:val="0"/>
               </w:rPr>
             </w:r>
@@ -4930,6 +5380,16 @@
             </w:pPr>
             <w:r>
               <w:rPr>
+                <w:b w:val="1"/>
+                <w:sz w:val="20"/>
+                <w:szCs w:val="20"/>
+                <w:shd w:fill="bfbfbf" w:val="clear"/>
+                <w:rtl w:val="0"/>
+              </w:rPr>
+              <w:t xml:space="preserve">172.16.5.50</w:t>
+            </w:r>
+            <w:r>
+              <w:rPr>
                 <w:rtl w:val="0"/>
               </w:rPr>
             </w:r>
@@ -4968,6 +5428,16 @@
                 <w:vertAlign w:val="baseline"/>
               </w:rPr>
             </w:pPr>
+            <w:r>
+              <w:rPr>
+                <w:b w:val="1"/>
+                <w:sz w:val="20"/>
+                <w:szCs w:val="20"/>
+                <w:shd w:fill="bfbfbf" w:val="clear"/>
+                <w:rtl w:val="0"/>
+              </w:rPr>
+              <w:t xml:space="preserve">255.255.255.0</w:t>
+            </w:r>
             <w:r>
               <w:rPr>
                 <w:rtl w:val="0"/>
@@ -5017,6 +5487,16 @@
             </w:pPr>
             <w:r>
               <w:rPr>
+                <w:b w:val="1"/>
+                <w:sz w:val="20"/>
+                <w:szCs w:val="20"/>
+                <w:shd w:fill="bfbfbf" w:val="clear"/>
+                <w:rtl w:val="0"/>
+              </w:rPr>
+              <w:t xml:space="preserve">User-02</w:t>
+            </w:r>
+            <w:r>
+              <w:rPr>
                 <w:rtl w:val="0"/>
               </w:rPr>
             </w:r>
@@ -5057,6 +5537,16 @@
             </w:pPr>
             <w:r>
               <w:rPr>
+                <w:b w:val="1"/>
+                <w:sz w:val="20"/>
+                <w:szCs w:val="20"/>
+                <w:shd w:fill="bfbfbf" w:val="clear"/>
+                <w:rtl w:val="0"/>
+              </w:rPr>
+              <w:t xml:space="preserve">NIC</w:t>
+            </w:r>
+            <w:r>
+              <w:rPr>
                 <w:rtl w:val="0"/>
               </w:rPr>
             </w:r>
@@ -5097,6 +5587,16 @@
             </w:pPr>
             <w:r>
               <w:rPr>
+                <w:b w:val="1"/>
+                <w:sz w:val="20"/>
+                <w:szCs w:val="20"/>
+                <w:shd w:fill="bfbfbf" w:val="clear"/>
+                <w:rtl w:val="0"/>
+              </w:rPr>
+              <w:t xml:space="preserve">172.16.5.60</w:t>
+            </w:r>
+            <w:r>
+              <w:rPr>
                 <w:rtl w:val="0"/>
               </w:rPr>
             </w:r>
@@ -5135,6 +5635,16 @@
                 <w:vertAlign w:val="baseline"/>
               </w:rPr>
             </w:pPr>
+            <w:r>
+              <w:rPr>
+                <w:b w:val="1"/>
+                <w:sz w:val="20"/>
+                <w:szCs w:val="20"/>
+                <w:shd w:fill="bfbfbf" w:val="clear"/>
+                <w:rtl w:val="0"/>
+              </w:rPr>
+              <w:t xml:space="preserve">255.255.255.0</w:t>
+            </w:r>
             <w:r>
               <w:rPr>
                 <w:rtl w:val="0"/>
@@ -5230,16 +5740,16 @@
           <wp:inline distB="0" distT="0" distL="114300" distR="114300">
             <wp:extent cx="3895090" cy="1400175"/>
             <wp:effectExtent b="0" l="0" r="0" t="0"/>
-            <wp:docPr descr="Alternate topology layout. All device interconnections and labels are the same." id="815979284" name="image1.png"/>
+            <wp:docPr descr="Alternate topology layout. All device interconnections and labels are the same." id="1" name="image3.png"/>
             <a:graphic>
               <a:graphicData uri="http://schemas.openxmlformats.org/drawingml/2006/picture">
                 <pic:pic>
                   <pic:nvPicPr>
-                    <pic:cNvPr descr="Alternate topology layout. All device interconnections and labels are the same." id="0" name="image1.png"/>
+                    <pic:cNvPr descr="Alternate topology layout. All device interconnections and labels are the same." id="0" name="image3.png"/>
                     <pic:cNvPicPr preferRelativeResize="0"/>
                   </pic:nvPicPr>
                   <pic:blipFill>
-                    <a:blip r:embed="rId7"/>
+                    <a:blip r:embed="rId6"/>
                     <a:srcRect b="0" l="0" r="0" t="0"/>
                     <a:stretch>
                       <a:fillRect/>
@@ -5314,7 +5824,7 @@
           <wp:inline distB="0" distT="0" distL="0" distR="0">
             <wp:extent cx="4219575" cy="2019300"/>
             <wp:effectExtent b="0" l="0" r="0" t="0"/>
-            <wp:docPr descr="Alternate topology layout. All device interconnections and labels are the same." id="815979286" name="image4.png"/>
+            <wp:docPr descr="Alternate topology layout. All device interconnections and labels are the same." id="3" name="image4.png"/>
             <a:graphic>
               <a:graphicData uri="http://schemas.openxmlformats.org/drawingml/2006/picture">
                 <pic:pic>
@@ -5323,7 +5833,7 @@
                     <pic:cNvPicPr preferRelativeResize="0"/>
                   </pic:nvPicPr>
                   <pic:blipFill>
-                    <a:blip r:embed="rId8"/>
+                    <a:blip r:embed="rId7"/>
                     <a:srcRect b="0" l="0" r="0" t="0"/>
                     <a:stretch>
                       <a:fillRect/>
@@ -5398,16 +5908,16 @@
           <wp:inline distB="0" distT="0" distL="0" distR="0">
             <wp:extent cx="2295525" cy="3048000"/>
             <wp:effectExtent b="0" l="0" r="0" t="0"/>
-            <wp:docPr descr="Alternate topology layout. All device interconnections and labels are the same." id="815979285" name="image2.png"/>
+            <wp:docPr descr="Alternate topology layout. All device interconnections and labels are the same." id="2" name="image1.png"/>
             <a:graphic>
               <a:graphicData uri="http://schemas.openxmlformats.org/drawingml/2006/picture">
                 <pic:pic>
                   <pic:nvPicPr>
-                    <pic:cNvPr descr="Alternate topology layout. All device interconnections and labels are the same." id="0" name="image2.png"/>
+                    <pic:cNvPr descr="Alternate topology layout. All device interconnections and labels are the same." id="0" name="image1.png"/>
                     <pic:cNvPicPr preferRelativeResize="0"/>
                   </pic:nvPicPr>
                   <pic:blipFill>
-                    <a:blip r:embed="rId9"/>
+                    <a:blip r:embed="rId8"/>
                     <a:srcRect b="0" l="0" r="0" t="0"/>
                     <a:stretch>
                       <a:fillRect/>
@@ -5434,10 +5944,10 @@
       </w:r>
     </w:p>
     <w:sectPr>
-      <w:headerReference r:id="rId10" w:type="default"/>
-      <w:headerReference r:id="rId11" w:type="first"/>
-      <w:footerReference r:id="rId12" w:type="default"/>
-      <w:footerReference r:id="rId13" w:type="first"/>
+      <w:headerReference r:id="rId9" w:type="default"/>
+      <w:headerReference r:id="rId10" w:type="first"/>
+      <w:footerReference r:id="rId11" w:type="default"/>
+      <w:footerReference r:id="rId12" w:type="first"/>
       <w:pgSz w:h="15840" w:w="12240" w:orient="portrait"/>
       <w:pgMar w:bottom="1296" w:top="1526" w:left="1080" w:right="1080" w:header="720" w:footer="720"/>
       <w:pgNumType w:start="1"/>
@@ -5802,12 +6312,12 @@
         <wp:inline distB="0" distT="0" distL="114300" distR="114300">
           <wp:extent cx="2587752" cy="804672"/>
           <wp:effectExtent b="0" l="0" r="0" t="0"/>
-          <wp:docPr descr="Cisco Network Academy logo" id="815979287" name="image3.png"/>
+          <wp:docPr descr="Cisco Network Academy logo" id="4" name="image2.png"/>
           <a:graphic>
             <a:graphicData uri="http://schemas.openxmlformats.org/drawingml/2006/picture">
               <pic:pic>
                 <pic:nvPicPr>
-                  <pic:cNvPr descr="Cisco Network Academy logo" id="0" name="image3.png"/>
+                  <pic:cNvPr descr="Cisco Network Academy logo" id="0" name="image2.png"/>
                   <pic:cNvPicPr preferRelativeResize="0"/>
                 </pic:nvPicPr>
                 <pic:blipFill>
@@ -6222,1714 +6732,6 @@
       <w:szCs w:val="32"/>
     </w:rPr>
   </w:style>
-  <w:style w:type="paragraph" w:styleId="Normal" w:default="1">
-    <w:name w:val="Normal"/>
-    <w:unhideWhenUsed w:val="1"/>
-    <w:qFormat w:val="1"/>
-    <w:rsid w:val="00A76665"/>
-    <w:pPr>
-      <w:spacing w:after="60" w:before="60" w:line="276" w:lineRule="auto"/>
-    </w:pPr>
-    <w:rPr>
-      <w:sz w:val="22"/>
-      <w:szCs w:val="22"/>
-    </w:rPr>
-  </w:style>
-  <w:style w:type="paragraph" w:styleId="Heading1">
-    <w:name w:val="heading 1"/>
-    <w:basedOn w:val="Normal"/>
-    <w:next w:val="BodyTextL25"/>
-    <w:link w:val="Heading1Char"/>
-    <w:autoRedefine w:val="1"/>
-    <w:uiPriority w:val="9"/>
-    <w:unhideWhenUsed w:val="1"/>
-    <w:qFormat w:val="1"/>
-    <w:rsid w:val="00297B5D"/>
-    <w:pPr>
-      <w:keepNext w:val="1"/>
-      <w:keepLines w:val="1"/>
-      <w:numPr>
-        <w:numId w:val="5"/>
-      </w:numPr>
-      <w:spacing w:after="120" w:before="240" w:line="240" w:lineRule="auto"/>
-      <w:outlineLvl w:val="0"/>
-    </w:pPr>
-    <w:rPr>
-      <w:b w:val="1"/>
-      <w:bCs w:val="1"/>
-      <w:noProof w:val="1"/>
-      <w:sz w:val="26"/>
-      <w:szCs w:val="26"/>
-    </w:rPr>
-  </w:style>
-  <w:style w:type="paragraph" w:styleId="Heading2">
-    <w:name w:val="heading 2"/>
-    <w:basedOn w:val="Normal"/>
-    <w:next w:val="BodyTextL25"/>
-    <w:link w:val="Heading2Char"/>
-    <w:autoRedefine w:val="1"/>
-    <w:uiPriority w:val="9"/>
-    <w:semiHidden w:val="1"/>
-    <w:unhideWhenUsed w:val="1"/>
-    <w:qFormat w:val="1"/>
-    <w:rsid w:val="00C029DB"/>
-    <w:pPr>
-      <w:keepNext w:val="1"/>
-      <w:numPr>
-        <w:ilvl w:val="1"/>
-        <w:numId w:val="5"/>
-      </w:numPr>
-      <w:spacing w:after="120" w:before="240" w:line="240" w:lineRule="auto"/>
-      <w:outlineLvl w:val="1"/>
-    </w:pPr>
-    <w:rPr>
-      <w:rFonts w:eastAsia="Times New Roman"/>
-      <w:b w:val="1"/>
-      <w:bCs w:val="1"/>
-      <w:sz w:val="24"/>
-      <w:szCs w:val="26"/>
-    </w:rPr>
-  </w:style>
-  <w:style w:type="paragraph" w:styleId="Heading3">
-    <w:name w:val="heading 3"/>
-    <w:basedOn w:val="Normal"/>
-    <w:next w:val="Normal"/>
-    <w:link w:val="Heading3Char"/>
-    <w:unhideWhenUsed w:val="1"/>
-    <w:qFormat w:val="1"/>
-    <w:rsid w:val="00C029DB"/>
-    <w:pPr>
-      <w:keepNext w:val="1"/>
-      <w:numPr>
-        <w:ilvl w:val="2"/>
-        <w:numId w:val="5"/>
-      </w:numPr>
-      <w:spacing w:after="120" w:before="240" w:line="240" w:lineRule="auto"/>
-      <w:outlineLvl w:val="2"/>
-    </w:pPr>
-    <w:rPr>
-      <w:rFonts w:eastAsia="Times New Roman"/>
-      <w:b w:val="1"/>
-      <w:bCs w:val="1"/>
-      <w:szCs w:val="26"/>
-    </w:rPr>
-  </w:style>
-  <w:style w:type="paragraph" w:styleId="Heading4">
-    <w:name w:val="heading 4"/>
-    <w:basedOn w:val="BodyTextL25"/>
-    <w:next w:val="BodyTextL25"/>
-    <w:link w:val="Heading4Char"/>
-    <w:unhideWhenUsed w:val="1"/>
-    <w:qFormat w:val="1"/>
-    <w:rsid w:val="00075EA9"/>
-    <w:pPr>
-      <w:keepNext w:val="1"/>
-      <w:ind w:left="720"/>
-      <w:outlineLvl w:val="3"/>
-    </w:pPr>
-    <w:rPr>
-      <w:rFonts w:eastAsia="Times New Roman"/>
-      <w:bCs w:val="1"/>
-      <w:szCs w:val="28"/>
-    </w:rPr>
-  </w:style>
-  <w:style w:type="paragraph" w:styleId="Heading5">
-    <w:name w:val="heading 5"/>
-    <w:basedOn w:val="Normal"/>
-    <w:next w:val="Normal"/>
-    <w:link w:val="Heading5Char"/>
-    <w:semiHidden w:val="1"/>
-    <w:unhideWhenUsed w:val="1"/>
-    <w:qFormat w:val="1"/>
-    <w:rsid w:val="00231DCA"/>
-    <w:pPr>
-      <w:spacing w:before="240" w:line="240" w:lineRule="auto"/>
-      <w:outlineLvl w:val="4"/>
-    </w:pPr>
-    <w:rPr>
-      <w:rFonts w:eastAsia="Times New Roman"/>
-      <w:b w:val="1"/>
-      <w:bCs w:val="1"/>
-      <w:i w:val="1"/>
-      <w:iCs w:val="1"/>
-      <w:sz w:val="26"/>
-      <w:szCs w:val="26"/>
-    </w:rPr>
-  </w:style>
-  <w:style w:type="paragraph" w:styleId="Heading6">
-    <w:name w:val="heading 6"/>
-    <w:basedOn w:val="Normal"/>
-    <w:next w:val="Normal"/>
-    <w:link w:val="Heading6Char"/>
-    <w:semiHidden w:val="1"/>
-    <w:unhideWhenUsed w:val="1"/>
-    <w:qFormat w:val="1"/>
-    <w:rsid w:val="00231DCA"/>
-    <w:pPr>
-      <w:spacing w:before="240" w:line="240" w:lineRule="auto"/>
-      <w:outlineLvl w:val="5"/>
-    </w:pPr>
-    <w:rPr>
-      <w:rFonts w:eastAsia="Times New Roman"/>
-      <w:b w:val="1"/>
-      <w:bCs w:val="1"/>
-    </w:rPr>
-  </w:style>
-  <w:style w:type="paragraph" w:styleId="Heading7">
-    <w:name w:val="heading 7"/>
-    <w:basedOn w:val="Normal"/>
-    <w:next w:val="Normal"/>
-    <w:link w:val="Heading7Char"/>
-    <w:semiHidden w:val="1"/>
-    <w:unhideWhenUsed w:val="1"/>
-    <w:qFormat w:val="1"/>
-    <w:rsid w:val="00231DCA"/>
-    <w:pPr>
-      <w:spacing w:before="240" w:line="240" w:lineRule="auto"/>
-      <w:outlineLvl w:val="6"/>
-    </w:pPr>
-    <w:rPr>
-      <w:rFonts w:eastAsia="Times New Roman"/>
-      <w:sz w:val="20"/>
-      <w:szCs w:val="24"/>
-    </w:rPr>
-  </w:style>
-  <w:style w:type="paragraph" w:styleId="Heading8">
-    <w:name w:val="heading 8"/>
-    <w:basedOn w:val="Normal"/>
-    <w:next w:val="Normal"/>
-    <w:link w:val="Heading8Char"/>
-    <w:semiHidden w:val="1"/>
-    <w:unhideWhenUsed w:val="1"/>
-    <w:qFormat w:val="1"/>
-    <w:rsid w:val="00231DCA"/>
-    <w:pPr>
-      <w:spacing w:before="240" w:line="240" w:lineRule="auto"/>
-      <w:outlineLvl w:val="7"/>
-    </w:pPr>
-    <w:rPr>
-      <w:rFonts w:eastAsia="Times New Roman"/>
-      <w:i w:val="1"/>
-      <w:iCs w:val="1"/>
-      <w:sz w:val="20"/>
-      <w:szCs w:val="24"/>
-    </w:rPr>
-  </w:style>
-  <w:style w:type="paragraph" w:styleId="Heading9">
-    <w:name w:val="heading 9"/>
-    <w:basedOn w:val="Normal"/>
-    <w:next w:val="Normal"/>
-    <w:link w:val="Heading9Char"/>
-    <w:semiHidden w:val="1"/>
-    <w:unhideWhenUsed w:val="1"/>
-    <w:qFormat w:val="1"/>
-    <w:rsid w:val="00231DCA"/>
-    <w:pPr>
-      <w:spacing w:before="240" w:line="240" w:lineRule="auto"/>
-      <w:outlineLvl w:val="8"/>
-    </w:pPr>
-    <w:rPr>
-      <w:rFonts w:cs="Arial" w:eastAsia="Times New Roman"/>
-    </w:rPr>
-  </w:style>
-  <w:style w:type="character" w:styleId="DefaultParagraphFont" w:default="1">
-    <w:name w:val="Default Paragraph Font"/>
-    <w:uiPriority w:val="1"/>
-    <w:semiHidden w:val="1"/>
-    <w:unhideWhenUsed w:val="1"/>
-  </w:style>
-  <w:style w:type="table" w:styleId="TableNormal" w:default="1">
-    <w:name w:val="Normal Table"/>
-    <w:uiPriority w:val="99"/>
-    <w:semiHidden w:val="1"/>
-    <w:unhideWhenUsed w:val="1"/>
-    <w:tblPr>
-      <w:tblInd w:w="0.0" w:type="dxa"/>
-      <w:tblCellMar>
-        <w:top w:w="0.0" w:type="dxa"/>
-        <w:left w:w="108.0" w:type="dxa"/>
-        <w:bottom w:w="0.0" w:type="dxa"/>
-        <w:right w:w="108.0" w:type="dxa"/>
-      </w:tblCellMar>
-    </w:tblPr>
-  </w:style>
-  <w:style w:type="numbering" w:styleId="NoList" w:default="1">
-    <w:name w:val="No List"/>
-    <w:uiPriority w:val="99"/>
-    <w:semiHidden w:val="1"/>
-    <w:unhideWhenUsed w:val="1"/>
-  </w:style>
-  <w:style w:type="character" w:styleId="Heading1Char" w:customStyle="1">
-    <w:name w:val="Heading 1 Char"/>
-    <w:link w:val="Heading1"/>
-    <w:uiPriority w:val="9"/>
-    <w:rsid w:val="00297B5D"/>
-    <w:rPr>
-      <w:b w:val="1"/>
-      <w:bCs w:val="1"/>
-      <w:noProof w:val="1"/>
-      <w:sz w:val="26"/>
-      <w:szCs w:val="26"/>
-    </w:rPr>
-  </w:style>
-  <w:style w:type="character" w:styleId="Heading2Char" w:customStyle="1">
-    <w:name w:val="Heading 2 Char"/>
-    <w:link w:val="Heading2"/>
-    <w:uiPriority w:val="9"/>
-    <w:semiHidden w:val="1"/>
-    <w:rsid w:val="00C029DB"/>
-    <w:rPr>
-      <w:rFonts w:eastAsia="Times New Roman"/>
-      <w:b w:val="1"/>
-      <w:bCs w:val="1"/>
-      <w:sz w:val="24"/>
-      <w:szCs w:val="26"/>
-    </w:rPr>
-  </w:style>
-  <w:style w:type="paragraph" w:styleId="ClientNote" w:customStyle="1">
-    <w:name w:val="Client Note"/>
-    <w:basedOn w:val="Normal"/>
-    <w:next w:val="Normal"/>
-    <w:autoRedefine w:val="1"/>
-    <w:semiHidden w:val="1"/>
-    <w:unhideWhenUsed w:val="1"/>
-    <w:qFormat w:val="1"/>
-    <w:rsid w:val="003C7902"/>
-    <w:pPr>
-      <w:spacing w:after="0" w:line="240" w:lineRule="auto"/>
-    </w:pPr>
-    <w:rPr>
-      <w:i w:val="1"/>
-      <w:color w:val="ff0000"/>
-    </w:rPr>
-  </w:style>
-  <w:style w:type="paragraph" w:styleId="AnswerLineL25" w:customStyle="1">
-    <w:name w:val="Answer Line L25"/>
-    <w:basedOn w:val="BodyTextL25"/>
-    <w:next w:val="BodyTextL25"/>
-    <w:qFormat w:val="1"/>
-    <w:rsid w:val="00E859E3"/>
-    <w:rPr>
-      <w:b w:val="1"/>
-      <w:i w:val="1"/>
-      <w:color w:val="808080" w:themeColor="background1" w:themeShade="000080"/>
-    </w:rPr>
-  </w:style>
-  <w:style w:type="paragraph" w:styleId="PageHead" w:customStyle="1">
-    <w:name w:val="Page Head"/>
-    <w:basedOn w:val="Normal"/>
-    <w:qFormat w:val="1"/>
-    <w:rsid w:val="00C52BA6"/>
-    <w:pPr>
-      <w:pBdr>
-        <w:bottom w:color="auto" w:space="1" w:sz="18" w:val="single"/>
-      </w:pBdr>
-      <w:tabs>
-        <w:tab w:val="right" w:pos="10080"/>
-      </w:tabs>
-    </w:pPr>
-    <w:rPr>
-      <w:b w:val="1"/>
-      <w:sz w:val="20"/>
-    </w:rPr>
-  </w:style>
-  <w:style w:type="paragraph" w:styleId="AnswerLineL50" w:customStyle="1">
-    <w:name w:val="Answer Line L50"/>
-    <w:basedOn w:val="AnswerLineL25"/>
-    <w:next w:val="BodyTextL50"/>
-    <w:qFormat w:val="1"/>
-    <w:rsid w:val="00E859E3"/>
-    <w:pPr>
-      <w:ind w:left="720"/>
-    </w:pPr>
-  </w:style>
-  <w:style w:type="paragraph" w:styleId="Header">
-    <w:name w:val="header"/>
-    <w:basedOn w:val="Normal"/>
-    <w:link w:val="HeaderChar"/>
-    <w:unhideWhenUsed w:val="1"/>
-    <w:rsid w:val="008402F2"/>
-    <w:pPr>
-      <w:tabs>
-        <w:tab w:val="center" w:pos="4680"/>
-        <w:tab w:val="right" w:pos="9360"/>
-      </w:tabs>
-    </w:pPr>
-  </w:style>
-  <w:style w:type="character" w:styleId="HeaderChar" w:customStyle="1">
-    <w:name w:val="Header Char"/>
-    <w:basedOn w:val="DefaultParagraphFont"/>
-    <w:link w:val="Header"/>
-    <w:rsid w:val="008402F2"/>
-    <w:rPr>
-      <w:sz w:val="22"/>
-      <w:szCs w:val="22"/>
-    </w:rPr>
-  </w:style>
-  <w:style w:type="paragraph" w:styleId="Footer">
-    <w:name w:val="footer"/>
-    <w:basedOn w:val="Normal"/>
-    <w:link w:val="FooterChar"/>
-    <w:autoRedefine w:val="1"/>
-    <w:uiPriority w:val="99"/>
-    <w:unhideWhenUsed w:val="1"/>
-    <w:rsid w:val="00E859E3"/>
-    <w:pPr>
-      <w:tabs>
-        <w:tab w:val="left" w:pos="6570"/>
-        <w:tab w:val="right" w:pos="10080"/>
-        <w:tab w:val="right" w:pos="10800"/>
-      </w:tabs>
-      <w:spacing w:after="0" w:line="240" w:lineRule="auto"/>
-    </w:pPr>
-    <w:rPr>
-      <w:sz w:val="16"/>
-    </w:rPr>
-  </w:style>
-  <w:style w:type="character" w:styleId="FooterChar" w:customStyle="1">
-    <w:name w:val="Footer Char"/>
-    <w:link w:val="Footer"/>
-    <w:uiPriority w:val="99"/>
-    <w:rsid w:val="00E859E3"/>
-    <w:rPr>
-      <w:sz w:val="16"/>
-      <w:szCs w:val="22"/>
-    </w:rPr>
-  </w:style>
-  <w:style w:type="paragraph" w:styleId="BalloonText">
-    <w:name w:val="Balloon Text"/>
-    <w:basedOn w:val="Normal"/>
-    <w:link w:val="BalloonTextChar"/>
-    <w:uiPriority w:val="99"/>
-    <w:semiHidden w:val="1"/>
-    <w:unhideWhenUsed w:val="1"/>
-    <w:rsid w:val="0090659A"/>
-    <w:pPr>
-      <w:spacing w:after="0" w:line="240" w:lineRule="auto"/>
-    </w:pPr>
-    <w:rPr>
-      <w:rFonts w:ascii="Tahoma" w:hAnsi="Tahoma"/>
-      <w:sz w:val="16"/>
-      <w:szCs w:val="16"/>
-    </w:rPr>
-  </w:style>
-  <w:style w:type="character" w:styleId="BalloonTextChar" w:customStyle="1">
-    <w:name w:val="Balloon Text Char"/>
-    <w:link w:val="BalloonText"/>
-    <w:uiPriority w:val="99"/>
-    <w:semiHidden w:val="1"/>
-    <w:rsid w:val="0090659A"/>
-    <w:rPr>
-      <w:rFonts w:ascii="Tahoma" w:cs="Tahoma" w:hAnsi="Tahoma"/>
-      <w:sz w:val="16"/>
-      <w:szCs w:val="16"/>
-    </w:rPr>
-  </w:style>
-  <w:style w:type="paragraph" w:styleId="TableText" w:customStyle="1">
-    <w:name w:val="Table Text"/>
-    <w:basedOn w:val="Normal"/>
-    <w:link w:val="TableTextChar"/>
-    <w:uiPriority w:val="99"/>
-    <w:qFormat w:val="1"/>
-    <w:rsid w:val="008B68E7"/>
-    <w:pPr>
-      <w:spacing w:line="240" w:lineRule="auto"/>
-    </w:pPr>
-    <w:rPr>
-      <w:sz w:val="20"/>
-      <w:szCs w:val="20"/>
-    </w:rPr>
-  </w:style>
-  <w:style w:type="character" w:styleId="TableTextChar" w:customStyle="1">
-    <w:name w:val="Table Text Char"/>
-    <w:link w:val="TableText"/>
-    <w:uiPriority w:val="99"/>
-    <w:rsid w:val="008B68E7"/>
-  </w:style>
-  <w:style w:type="table" w:styleId="TableGrid">
-    <w:name w:val="Table Grid"/>
-    <w:basedOn w:val="TableNormal"/>
-    <w:uiPriority w:val="59"/>
-    <w:rsid w:val="005D354A"/>
-    <w:tblPr>
-      <w:tblBorders>
-        <w:top w:color="auto" w:space="0" w:sz="4" w:val="single"/>
-        <w:left w:color="auto" w:space="0" w:sz="4" w:val="single"/>
-        <w:bottom w:color="auto" w:space="0" w:sz="4" w:val="single"/>
-        <w:right w:color="auto" w:space="0" w:sz="4" w:val="single"/>
-        <w:insideH w:color="auto" w:space="0" w:sz="4" w:val="single"/>
-        <w:insideV w:color="auto" w:space="0" w:sz="4" w:val="single"/>
-      </w:tblBorders>
-    </w:tblPr>
-  </w:style>
-  <w:style w:type="paragraph" w:styleId="TableHeading" w:customStyle="1">
-    <w:name w:val="Table Heading"/>
-    <w:basedOn w:val="Normal"/>
-    <w:uiPriority w:val="99"/>
-    <w:qFormat w:val="1"/>
-    <w:rsid w:val="00097163"/>
-    <w:pPr>
-      <w:keepNext w:val="1"/>
-      <w:spacing w:after="120" w:before="120"/>
-      <w:jc w:val="center"/>
-    </w:pPr>
-    <w:rPr>
-      <w:b w:val="1"/>
-      <w:sz w:val="20"/>
-    </w:rPr>
-  </w:style>
-  <w:style w:type="paragraph" w:styleId="Bulletlevel1" w:customStyle="1">
-    <w:name w:val="Bullet level 1"/>
-    <w:basedOn w:val="BodyTextL25"/>
-    <w:uiPriority w:val="99"/>
-    <w:qFormat w:val="1"/>
-    <w:rsid w:val="00457934"/>
-    <w:pPr>
-      <w:numPr>
-        <w:numId w:val="1"/>
-      </w:numPr>
-    </w:pPr>
-  </w:style>
-  <w:style w:type="paragraph" w:styleId="Bulletlevel2" w:customStyle="1">
-    <w:name w:val="Bullet level 2"/>
-    <w:basedOn w:val="BodyTextL25"/>
-    <w:qFormat w:val="1"/>
-    <w:rsid w:val="0036440C"/>
-    <w:pPr>
-      <w:numPr>
-        <w:numId w:val="7"/>
-      </w:numPr>
-      <w:ind w:left="1080"/>
-    </w:pPr>
-  </w:style>
-  <w:style w:type="paragraph" w:styleId="InstNoteRed" w:customStyle="1">
-    <w:name w:val="Inst Note Red"/>
-    <w:basedOn w:val="Normal"/>
-    <w:qFormat w:val="1"/>
-    <w:rsid w:val="00D030AE"/>
-    <w:pPr>
-      <w:spacing w:line="240" w:lineRule="auto"/>
-    </w:pPr>
-    <w:rPr>
-      <w:color w:val="ee0000"/>
-      <w:sz w:val="20"/>
-    </w:rPr>
-  </w:style>
-  <w:style w:type="paragraph" w:styleId="ConfigWindow" w:customStyle="1">
-    <w:name w:val="Config Window"/>
-    <w:basedOn w:val="BodyText"/>
-    <w:next w:val="BodyTextL25"/>
-    <w:qFormat w:val="1"/>
-    <w:rsid w:val="00C029DB"/>
-    <w:pPr>
-      <w:spacing w:after="0" w:before="0"/>
-    </w:pPr>
-    <w:rPr>
-      <w:i w:val="1"/>
-      <w:color w:val="ffffff" w:themeColor="background1"/>
-      <w:sz w:val="10"/>
-    </w:rPr>
-  </w:style>
-  <w:style w:type="paragraph" w:styleId="SubStepAlpha" w:customStyle="1">
-    <w:name w:val="SubStep Alpha"/>
-    <w:basedOn w:val="BodyTextL25"/>
-    <w:qFormat w:val="1"/>
-    <w:rsid w:val="00A76665"/>
-    <w:pPr>
-      <w:numPr>
-        <w:ilvl w:val="3"/>
-        <w:numId w:val="5"/>
-      </w:numPr>
-    </w:pPr>
-  </w:style>
-  <w:style w:type="paragraph" w:styleId="CMD" w:customStyle="1">
-    <w:name w:val="CMD"/>
-    <w:basedOn w:val="BodyTextL25"/>
-    <w:link w:val="CMDChar"/>
-    <w:qFormat w:val="1"/>
-    <w:rsid w:val="0010436E"/>
-    <w:pPr>
-      <w:spacing w:after="60" w:before="60"/>
-      <w:ind w:left="720"/>
-    </w:pPr>
-    <w:rPr>
-      <w:rFonts w:ascii="Courier New" w:hAnsi="Courier New"/>
-    </w:rPr>
-  </w:style>
-  <w:style w:type="paragraph" w:styleId="BodyTextL50" w:customStyle="1">
-    <w:name w:val="Body Text L50"/>
-    <w:basedOn w:val="Normal"/>
-    <w:qFormat w:val="1"/>
-    <w:rsid w:val="00166253"/>
-    <w:pPr>
-      <w:spacing w:after="120" w:before="120" w:line="240" w:lineRule="auto"/>
-      <w:ind w:left="720"/>
-    </w:pPr>
-    <w:rPr>
-      <w:sz w:val="20"/>
-    </w:rPr>
-  </w:style>
-  <w:style w:type="paragraph" w:styleId="BodyTextL25" w:customStyle="1">
-    <w:name w:val="Body Text L25"/>
-    <w:basedOn w:val="Normal"/>
-    <w:uiPriority w:val="99"/>
-    <w:qFormat w:val="1"/>
-    <w:rsid w:val="00D778DF"/>
-    <w:pPr>
-      <w:spacing w:after="120" w:before="120" w:line="240" w:lineRule="auto"/>
-      <w:ind w:left="360"/>
-    </w:pPr>
-    <w:rPr>
-      <w:sz w:val="20"/>
-    </w:rPr>
-  </w:style>
-  <w:style w:type="paragraph" w:styleId="InstNoteRedL50" w:customStyle="1">
-    <w:name w:val="Inst Note Red L50"/>
-    <w:basedOn w:val="InstNoteRed"/>
-    <w:next w:val="Normal"/>
-    <w:qFormat w:val="1"/>
-    <w:rsid w:val="00D030AE"/>
-    <w:pPr>
-      <w:spacing w:after="120" w:before="120"/>
-      <w:ind w:left="720"/>
-    </w:pPr>
-  </w:style>
-  <w:style w:type="paragraph" w:styleId="DevConfigs" w:customStyle="1">
-    <w:name w:val="DevConfigs"/>
-    <w:basedOn w:val="Normal"/>
-    <w:qFormat w:val="1"/>
-    <w:rsid w:val="00215665"/>
-    <w:pPr>
-      <w:spacing w:after="0" w:before="0"/>
-    </w:pPr>
-    <w:rPr>
-      <w:rFonts w:ascii="Courier New" w:hAnsi="Courier New"/>
-      <w:sz w:val="20"/>
-    </w:rPr>
-  </w:style>
-  <w:style w:type="paragraph" w:styleId="Visual" w:customStyle="1">
-    <w:name w:val="Visual"/>
-    <w:basedOn w:val="Normal"/>
-    <w:qFormat w:val="1"/>
-    <w:rsid w:val="00C44DB7"/>
-    <w:pPr>
-      <w:spacing w:after="240" w:before="240"/>
-      <w:jc w:val="center"/>
-    </w:pPr>
-  </w:style>
-  <w:style w:type="paragraph" w:styleId="DocumentMap">
-    <w:name w:val="Document Map"/>
-    <w:basedOn w:val="Normal"/>
-    <w:link w:val="DocumentMapChar"/>
-    <w:uiPriority w:val="99"/>
-    <w:semiHidden w:val="1"/>
-    <w:unhideWhenUsed w:val="1"/>
-    <w:rsid w:val="00AB758A"/>
-    <w:pPr>
-      <w:spacing w:after="0" w:line="240" w:lineRule="auto"/>
-    </w:pPr>
-    <w:rPr>
-      <w:rFonts w:ascii="Tahoma" w:hAnsi="Tahoma"/>
-      <w:sz w:val="16"/>
-      <w:szCs w:val="16"/>
-    </w:rPr>
-  </w:style>
-  <w:style w:type="character" w:styleId="DocumentMapChar" w:customStyle="1">
-    <w:name w:val="Document Map Char"/>
-    <w:link w:val="DocumentMap"/>
-    <w:uiPriority w:val="99"/>
-    <w:semiHidden w:val="1"/>
-    <w:rsid w:val="00AB758A"/>
-    <w:rPr>
-      <w:rFonts w:ascii="Tahoma" w:cs="Tahoma" w:hAnsi="Tahoma"/>
-      <w:sz w:val="16"/>
-      <w:szCs w:val="16"/>
-    </w:rPr>
-  </w:style>
-  <w:style w:type="character" w:styleId="LabTitleInstVersred" w:customStyle="1">
-    <w:name w:val="Lab Title Inst Vers (red)"/>
-    <w:uiPriority w:val="1"/>
-    <w:qFormat w:val="1"/>
-    <w:rsid w:val="00D030AE"/>
-    <w:rPr>
-      <w:rFonts w:ascii="Arial" w:hAnsi="Arial"/>
-      <w:b w:val="1"/>
-      <w:color w:val="ee0000"/>
-      <w:sz w:val="32"/>
-    </w:rPr>
-  </w:style>
-  <w:style w:type="character" w:styleId="AnswerGray" w:customStyle="1">
-    <w:name w:val="Answer Gray"/>
-    <w:uiPriority w:val="99"/>
-    <w:qFormat w:val="1"/>
-    <w:rsid w:val="00603503"/>
-    <w:rPr>
-      <w:rFonts w:ascii="Arial" w:hAnsi="Arial"/>
-      <w:b w:val="1"/>
-      <w:sz w:val="20"/>
-      <w:bdr w:color="auto" w:space="0" w:sz="0" w:val="none"/>
-      <w:shd w:color="auto" w:fill="bfbfbf" w:val="clear"/>
-    </w:rPr>
-  </w:style>
-  <w:style w:type="character" w:styleId="LabSectionGray" w:customStyle="1">
-    <w:name w:val="Lab Section Gray"/>
-    <w:uiPriority w:val="1"/>
-    <w:qFormat w:val="1"/>
-    <w:rsid w:val="003559CC"/>
-    <w:rPr>
-      <w:rFonts w:ascii="Arial" w:hAnsi="Arial"/>
-      <w:sz w:val="24"/>
-      <w:bdr w:color="auto" w:space="0" w:sz="0" w:val="none"/>
-      <w:shd w:color="auto" w:fill="bfbfbf" w:val="clear"/>
-    </w:rPr>
-  </w:style>
-  <w:style w:type="paragraph" w:styleId="SubStepNum" w:customStyle="1">
-    <w:name w:val="SubStep Num"/>
-    <w:basedOn w:val="BodyTextL25"/>
-    <w:qFormat w:val="1"/>
-    <w:rsid w:val="00A76665"/>
-    <w:pPr>
-      <w:numPr>
-        <w:ilvl w:val="4"/>
-        <w:numId w:val="5"/>
-      </w:numPr>
-    </w:pPr>
-  </w:style>
-  <w:style w:type="table" w:styleId="LightList-Accent11" w:customStyle="1">
-    <w:name w:val="Light List - Accent 11"/>
-    <w:basedOn w:val="TableNormal"/>
-    <w:uiPriority w:val="61"/>
-    <w:rsid w:val="00915986"/>
-    <w:tblPr>
-      <w:tblStyleRowBandSize w:val="1"/>
-      <w:tblStyleColBandSize w:val="1"/>
-      <w:tblBorders>
-        <w:top w:color="4f81bd" w:space="0" w:sz="8" w:val="single"/>
-        <w:left w:color="4f81bd" w:space="0" w:sz="8" w:val="single"/>
-        <w:bottom w:color="4f81bd" w:space="0" w:sz="8" w:val="single"/>
-        <w:right w:color="4f81bd" w:space="0" w:sz="8" w:val="single"/>
-      </w:tblBorders>
-    </w:tblPr>
-    <w:tblStylePr w:type="firstRow">
-      <w:pPr>
-        <w:spacing w:after="0" w:before="0" w:line="240" w:lineRule="auto"/>
-      </w:pPr>
-      <w:rPr>
-        <w:b w:val="1"/>
-        <w:bCs w:val="1"/>
-        <w:color w:val="ffffff"/>
-      </w:rPr>
-      <w:tblPr/>
-      <w:tcPr>
-        <w:shd w:color="auto" w:fill="4f81bd" w:val="clear"/>
-      </w:tcPr>
-    </w:tblStylePr>
-    <w:tblStylePr w:type="lastRow">
-      <w:pPr>
-        <w:spacing w:after="0" w:before="0" w:line="240" w:lineRule="auto"/>
-      </w:pPr>
-      <w:rPr>
-        <w:b w:val="1"/>
-        <w:bCs w:val="1"/>
-      </w:rPr>
-      <w:tblPr/>
-      <w:tcPr>
-        <w:tcBorders>
-          <w:top w:color="4f81bd" w:space="0" w:sz="6" w:val="double"/>
-          <w:left w:color="4f81bd" w:space="0" w:sz="8" w:val="single"/>
-          <w:bottom w:color="4f81bd" w:space="0" w:sz="8" w:val="single"/>
-          <w:right w:color="4f81bd" w:space="0" w:sz="8" w:val="single"/>
-        </w:tcBorders>
-      </w:tcPr>
-    </w:tblStylePr>
-    <w:tblStylePr w:type="firstCol">
-      <w:rPr>
-        <w:b w:val="1"/>
-        <w:bCs w:val="1"/>
-      </w:rPr>
-    </w:tblStylePr>
-    <w:tblStylePr w:type="lastCol">
-      <w:rPr>
-        <w:b w:val="1"/>
-        <w:bCs w:val="1"/>
-      </w:rPr>
-    </w:tblStylePr>
-    <w:tblStylePr w:type="band1Vert">
-      <w:tblPr/>
-      <w:tcPr>
-        <w:tcBorders>
-          <w:top w:color="4f81bd" w:space="0" w:sz="8" w:val="single"/>
-          <w:left w:color="4f81bd" w:space="0" w:sz="8" w:val="single"/>
-          <w:bottom w:color="4f81bd" w:space="0" w:sz="8" w:val="single"/>
-          <w:right w:color="4f81bd" w:space="0" w:sz="8" w:val="single"/>
-        </w:tcBorders>
-      </w:tcPr>
-    </w:tblStylePr>
-    <w:tblStylePr w:type="band1Horz">
-      <w:tblPr/>
-      <w:tcPr>
-        <w:tcBorders>
-          <w:top w:color="4f81bd" w:space="0" w:sz="8" w:val="single"/>
-          <w:left w:color="4f81bd" w:space="0" w:sz="8" w:val="single"/>
-          <w:bottom w:color="4f81bd" w:space="0" w:sz="8" w:val="single"/>
-          <w:right w:color="4f81bd" w:space="0" w:sz="8" w:val="single"/>
-        </w:tcBorders>
-      </w:tcPr>
-    </w:tblStylePr>
-  </w:style>
-  <w:style w:type="table" w:styleId="LabTableStyle" w:customStyle="1">
-    <w:name w:val="Lab_Table_Style"/>
-    <w:basedOn w:val="TableNormal"/>
-    <w:uiPriority w:val="99"/>
-    <w:qFormat w:val="1"/>
-    <w:rsid w:val="00E87D62"/>
-    <w:tblPr>
-      <w:jc w:val="center"/>
-      <w:tblBorders>
-        <w:top w:color="auto" w:space="0" w:sz="2" w:val="single"/>
-        <w:left w:color="auto" w:space="0" w:sz="2" w:val="single"/>
-        <w:bottom w:color="auto" w:space="0" w:sz="2" w:val="single"/>
-        <w:right w:color="auto" w:space="0" w:sz="2" w:val="single"/>
-        <w:insideH w:color="auto" w:space="0" w:sz="2" w:val="single"/>
-        <w:insideV w:color="auto" w:space="0" w:sz="2" w:val="single"/>
-      </w:tblBorders>
-      <w:tblCellMar>
-        <w:top w:w="14.0" w:type="dxa"/>
-        <w:left w:w="115.0" w:type="dxa"/>
-        <w:bottom w:w="14.0" w:type="dxa"/>
-        <w:right w:w="115.0" w:type="dxa"/>
-      </w:tblCellMar>
-    </w:tblPr>
-    <w:trPr>
-      <w:cantSplit w:val="1"/>
-      <w:jc w:val="center"/>
-    </w:trPr>
-    <w:tcPr>
-      <w:vAlign w:val="bottom"/>
-    </w:tcPr>
-    <w:tblStylePr w:type="firstRow">
-      <w:pPr>
-        <w:wordWrap w:val="1"/>
-        <w:jc w:val="center"/>
-      </w:pPr>
-      <w:rPr>
-        <w:rFonts w:ascii="Arial" w:hAnsi="Arial"/>
-        <w:b w:val="0"/>
-        <w:sz w:val="20"/>
-      </w:rPr>
-      <w:tblPr/>
-      <w:tcPr>
-        <w:tcBorders>
-          <w:top w:color="auto" w:space="0" w:sz="2" w:val="single"/>
-          <w:left w:color="auto" w:space="0" w:sz="2" w:val="single"/>
-          <w:bottom w:color="auto" w:space="0" w:sz="2" w:val="single"/>
-          <w:right w:color="auto" w:space="0" w:sz="2" w:val="single"/>
-          <w:insideH w:color="auto" w:space="0" w:sz="2" w:val="single"/>
-          <w:insideV w:color="auto" w:space="0" w:sz="2" w:val="single"/>
-          <w:tl2br w:space="0" w:sz="0" w:val="nil"/>
-          <w:tr2bl w:space="0" w:sz="0" w:val="nil"/>
-        </w:tcBorders>
-        <w:shd w:color="auto" w:fill="dbe5f1" w:val="clear"/>
-        <w:vAlign w:val="bottom"/>
-      </w:tcPr>
-    </w:tblStylePr>
-  </w:style>
-  <w:style w:type="character" w:styleId="DevConfigGray" w:customStyle="1">
-    <w:name w:val="DevConfig Gray"/>
-    <w:uiPriority w:val="1"/>
-    <w:qFormat w:val="1"/>
-    <w:rsid w:val="00F06FDD"/>
-    <w:rPr>
-      <w:rFonts w:ascii="Courier New" w:hAnsi="Courier New"/>
-      <w:color w:val="auto"/>
-      <w:sz w:val="20"/>
-      <w:bdr w:color="auto" w:space="0" w:sz="0" w:val="none"/>
-      <w:shd w:color="auto" w:fill="bfbfbf" w:val="clear"/>
-    </w:rPr>
-  </w:style>
-  <w:style w:type="numbering" w:styleId="BulletList" w:customStyle="1">
-    <w:name w:val="Bullet_List"/>
-    <w:basedOn w:val="NoList"/>
-    <w:rsid w:val="00457934"/>
-    <w:pPr>
-      <w:numPr>
-        <w:numId w:val="1"/>
-      </w:numPr>
-    </w:pPr>
-  </w:style>
-  <w:style w:type="numbering" w:styleId="LabList" w:customStyle="1">
-    <w:name w:val="Lab List"/>
-    <w:basedOn w:val="NoList"/>
-    <w:uiPriority w:val="99"/>
-    <w:rsid w:val="00A76665"/>
-    <w:pPr>
-      <w:numPr>
-        <w:numId w:val="5"/>
-      </w:numPr>
-    </w:pPr>
-  </w:style>
-  <w:style w:type="paragraph" w:styleId="CMDOutput" w:customStyle="1">
-    <w:name w:val="CMD Output"/>
-    <w:basedOn w:val="BodyTextL25"/>
-    <w:qFormat w:val="1"/>
-    <w:rsid w:val="00CB2FC9"/>
-    <w:pPr>
-      <w:spacing w:after="60" w:before="60"/>
-      <w:ind w:left="720"/>
-    </w:pPr>
-    <w:rPr>
-      <w:rFonts w:ascii="Courier New" w:hAnsi="Courier New"/>
-      <w:sz w:val="18"/>
-    </w:rPr>
-  </w:style>
-  <w:style w:type="paragraph" w:styleId="InstNoteRedL25" w:customStyle="1">
-    <w:name w:val="Inst Note Red L25"/>
-    <w:basedOn w:val="BodyTextL25"/>
-    <w:next w:val="BodyTextL25"/>
-    <w:qFormat w:val="1"/>
-    <w:rsid w:val="00D030AE"/>
-    <w:rPr>
-      <w:color w:val="ee0000"/>
-    </w:rPr>
-  </w:style>
-  <w:style w:type="paragraph" w:styleId="BodyTextL25Bold" w:customStyle="1">
-    <w:name w:val="Body Text L25 Bold"/>
-    <w:basedOn w:val="BodyTextL25"/>
-    <w:qFormat w:val="1"/>
-    <w:rsid w:val="00AC507D"/>
-    <w:rPr>
-      <w:b w:val="1"/>
-    </w:rPr>
-  </w:style>
-  <w:style w:type="paragraph" w:styleId="HTMLPreformatted">
-    <w:name w:val="HTML Preformatted"/>
-    <w:basedOn w:val="Normal"/>
-    <w:link w:val="HTMLPreformattedChar"/>
-    <w:uiPriority w:val="99"/>
-    <w:semiHidden w:val="1"/>
-    <w:unhideWhenUsed w:val="1"/>
-    <w:rsid w:val="00C6495E"/>
-    <w:pPr>
-      <w:tabs>
-        <w:tab w:val="left" w:pos="916"/>
-        <w:tab w:val="left" w:pos="1832"/>
-        <w:tab w:val="left" w:pos="2748"/>
-        <w:tab w:val="left" w:pos="3664"/>
-        <w:tab w:val="left" w:pos="4580"/>
-        <w:tab w:val="left" w:pos="5496"/>
-        <w:tab w:val="left" w:pos="6412"/>
-        <w:tab w:val="left" w:pos="7328"/>
-        <w:tab w:val="left" w:pos="8244"/>
-        <w:tab w:val="left" w:pos="9160"/>
-        <w:tab w:val="left" w:pos="10076"/>
-        <w:tab w:val="left" w:pos="10992"/>
-        <w:tab w:val="left" w:pos="11908"/>
-        <w:tab w:val="left" w:pos="12824"/>
-        <w:tab w:val="left" w:pos="13740"/>
-        <w:tab w:val="left" w:pos="14656"/>
-      </w:tabs>
-      <w:spacing w:after="0" w:before="0" w:line="240" w:lineRule="auto"/>
-    </w:pPr>
-    <w:rPr>
-      <w:rFonts w:ascii="Courier New" w:eastAsia="Times New Roman" w:hAnsi="Courier New"/>
-      <w:sz w:val="20"/>
-      <w:szCs w:val="20"/>
-    </w:rPr>
-  </w:style>
-  <w:style w:type="character" w:styleId="HTMLPreformattedChar" w:customStyle="1">
-    <w:name w:val="HTML Preformatted Char"/>
-    <w:link w:val="HTMLPreformatted"/>
-    <w:uiPriority w:val="99"/>
-    <w:semiHidden w:val="1"/>
-    <w:rsid w:val="00C6495E"/>
-    <w:rPr>
-      <w:rFonts w:ascii="Courier New" w:cs="Courier New" w:eastAsia="Times New Roman" w:hAnsi="Courier New"/>
-    </w:rPr>
-  </w:style>
-  <w:style w:type="character" w:styleId="CommentReference">
-    <w:name w:val="annotation reference"/>
-    <w:semiHidden w:val="1"/>
-    <w:unhideWhenUsed w:val="1"/>
-    <w:rsid w:val="000B2344"/>
-    <w:rPr>
-      <w:sz w:val="16"/>
-      <w:szCs w:val="16"/>
-    </w:rPr>
-  </w:style>
-  <w:style w:type="paragraph" w:styleId="CommentText">
-    <w:name w:val="annotation text"/>
-    <w:basedOn w:val="Normal"/>
-    <w:link w:val="CommentTextChar"/>
-    <w:semiHidden w:val="1"/>
-    <w:unhideWhenUsed w:val="1"/>
-    <w:rsid w:val="000B2344"/>
-    <w:rPr>
-      <w:sz w:val="20"/>
-      <w:szCs w:val="20"/>
-    </w:rPr>
-  </w:style>
-  <w:style w:type="character" w:styleId="CommentTextChar" w:customStyle="1">
-    <w:name w:val="Comment Text Char"/>
-    <w:basedOn w:val="DefaultParagraphFont"/>
-    <w:link w:val="CommentText"/>
-    <w:semiHidden w:val="1"/>
-    <w:rsid w:val="000B2344"/>
-  </w:style>
-  <w:style w:type="paragraph" w:styleId="CommentSubject">
-    <w:name w:val="annotation subject"/>
-    <w:basedOn w:val="CommentText"/>
-    <w:next w:val="CommentText"/>
-    <w:link w:val="CommentSubjectChar"/>
-    <w:uiPriority w:val="99"/>
-    <w:semiHidden w:val="1"/>
-    <w:unhideWhenUsed w:val="1"/>
-    <w:rsid w:val="000B2344"/>
-    <w:rPr>
-      <w:b w:val="1"/>
-      <w:bCs w:val="1"/>
-    </w:rPr>
-  </w:style>
-  <w:style w:type="character" w:styleId="CommentSubjectChar" w:customStyle="1">
-    <w:name w:val="Comment Subject Char"/>
-    <w:link w:val="CommentSubject"/>
-    <w:uiPriority w:val="99"/>
-    <w:semiHidden w:val="1"/>
-    <w:rsid w:val="000B2344"/>
-    <w:rPr>
-      <w:b w:val="1"/>
-      <w:bCs w:val="1"/>
-    </w:rPr>
-  </w:style>
-  <w:style w:type="paragraph" w:styleId="ReflectionQ" w:customStyle="1">
-    <w:name w:val="Reflection Q"/>
-    <w:basedOn w:val="BodyTextL25"/>
-    <w:qFormat w:val="1"/>
-    <w:rsid w:val="00270FCC"/>
-    <w:pPr>
-      <w:keepNext w:val="1"/>
-      <w:numPr>
-        <w:ilvl w:val="1"/>
-        <w:numId w:val="3"/>
-      </w:numPr>
-    </w:pPr>
-  </w:style>
-  <w:style w:type="numbering" w:styleId="SectionList" w:customStyle="1">
-    <w:name w:val="Section_List"/>
-    <w:basedOn w:val="NoList"/>
-    <w:uiPriority w:val="99"/>
-    <w:rsid w:val="00596998"/>
-    <w:pPr>
-      <w:numPr>
-        <w:numId w:val="3"/>
-      </w:numPr>
-    </w:pPr>
-  </w:style>
-  <w:style w:type="character" w:styleId="Heading4Char" w:customStyle="1">
-    <w:name w:val="Heading 4 Char"/>
-    <w:basedOn w:val="DefaultParagraphFont"/>
-    <w:link w:val="Heading4"/>
-    <w:rsid w:val="00075EA9"/>
-    <w:rPr>
-      <w:rFonts w:eastAsia="Times New Roman"/>
-      <w:bCs w:val="1"/>
-      <w:szCs w:val="28"/>
-    </w:rPr>
-  </w:style>
-  <w:style w:type="character" w:styleId="Heading5Char" w:customStyle="1">
-    <w:name w:val="Heading 5 Char"/>
-    <w:basedOn w:val="DefaultParagraphFont"/>
-    <w:link w:val="Heading5"/>
-    <w:semiHidden w:val="1"/>
-    <w:rsid w:val="00BF76BE"/>
-    <w:rPr>
-      <w:rFonts w:eastAsia="Times New Roman"/>
-      <w:b w:val="1"/>
-      <w:bCs w:val="1"/>
-      <w:i w:val="1"/>
-      <w:iCs w:val="1"/>
-      <w:sz w:val="26"/>
-      <w:szCs w:val="26"/>
-    </w:rPr>
-  </w:style>
-  <w:style w:type="character" w:styleId="Heading6Char" w:customStyle="1">
-    <w:name w:val="Heading 6 Char"/>
-    <w:basedOn w:val="DefaultParagraphFont"/>
-    <w:link w:val="Heading6"/>
-    <w:semiHidden w:val="1"/>
-    <w:rsid w:val="00BF76BE"/>
-    <w:rPr>
-      <w:rFonts w:eastAsia="Times New Roman"/>
-      <w:b w:val="1"/>
-      <w:bCs w:val="1"/>
-      <w:sz w:val="22"/>
-      <w:szCs w:val="22"/>
-    </w:rPr>
-  </w:style>
-  <w:style w:type="character" w:styleId="Heading7Char" w:customStyle="1">
-    <w:name w:val="Heading 7 Char"/>
-    <w:basedOn w:val="DefaultParagraphFont"/>
-    <w:link w:val="Heading7"/>
-    <w:semiHidden w:val="1"/>
-    <w:rsid w:val="00BF76BE"/>
-    <w:rPr>
-      <w:rFonts w:eastAsia="Times New Roman"/>
-      <w:szCs w:val="24"/>
-    </w:rPr>
-  </w:style>
-  <w:style w:type="character" w:styleId="Heading8Char" w:customStyle="1">
-    <w:name w:val="Heading 8 Char"/>
-    <w:basedOn w:val="DefaultParagraphFont"/>
-    <w:link w:val="Heading8"/>
-    <w:semiHidden w:val="1"/>
-    <w:rsid w:val="00BF76BE"/>
-    <w:rPr>
-      <w:rFonts w:eastAsia="Times New Roman"/>
-      <w:i w:val="1"/>
-      <w:iCs w:val="1"/>
-      <w:szCs w:val="24"/>
-    </w:rPr>
-  </w:style>
-  <w:style w:type="character" w:styleId="Heading9Char" w:customStyle="1">
-    <w:name w:val="Heading 9 Char"/>
-    <w:basedOn w:val="DefaultParagraphFont"/>
-    <w:link w:val="Heading9"/>
-    <w:semiHidden w:val="1"/>
-    <w:rsid w:val="00BF76BE"/>
-    <w:rPr>
-      <w:rFonts w:cs="Arial" w:eastAsia="Times New Roman"/>
-      <w:sz w:val="22"/>
-      <w:szCs w:val="22"/>
-    </w:rPr>
-  </w:style>
-  <w:style w:type="character" w:styleId="Heading3Char" w:customStyle="1">
-    <w:name w:val="Heading 3 Char"/>
-    <w:link w:val="Heading3"/>
-    <w:rsid w:val="00C029DB"/>
-    <w:rPr>
-      <w:rFonts w:eastAsia="Times New Roman"/>
-      <w:b w:val="1"/>
-      <w:bCs w:val="1"/>
-      <w:sz w:val="22"/>
-      <w:szCs w:val="26"/>
-    </w:rPr>
-  </w:style>
-  <w:style w:type="paragraph" w:styleId="EndnoteText">
-    <w:name w:val="endnote text"/>
-    <w:basedOn w:val="Normal"/>
-    <w:link w:val="EndnoteTextChar"/>
-    <w:semiHidden w:val="1"/>
-    <w:rsid w:val="00231DCA"/>
-    <w:pPr>
-      <w:spacing w:after="0" w:before="0" w:line="240" w:lineRule="auto"/>
-    </w:pPr>
-    <w:rPr>
-      <w:rFonts w:eastAsia="Times New Roman"/>
-      <w:sz w:val="20"/>
-      <w:szCs w:val="20"/>
-    </w:rPr>
-  </w:style>
-  <w:style w:type="character" w:styleId="EndnoteTextChar" w:customStyle="1">
-    <w:name w:val="Endnote Text Char"/>
-    <w:basedOn w:val="DefaultParagraphFont"/>
-    <w:link w:val="EndnoteText"/>
-    <w:semiHidden w:val="1"/>
-    <w:rsid w:val="00231DCA"/>
-    <w:rPr>
-      <w:rFonts w:eastAsia="Times New Roman"/>
-    </w:rPr>
-  </w:style>
-  <w:style w:type="paragraph" w:styleId="FootnoteText">
-    <w:name w:val="footnote text"/>
-    <w:basedOn w:val="Normal"/>
-    <w:link w:val="FootnoteTextChar"/>
-    <w:semiHidden w:val="1"/>
-    <w:rsid w:val="00231DCA"/>
-    <w:pPr>
-      <w:spacing w:after="0" w:before="0" w:line="240" w:lineRule="auto"/>
-    </w:pPr>
-    <w:rPr>
-      <w:rFonts w:eastAsia="Times New Roman"/>
-      <w:sz w:val="20"/>
-      <w:szCs w:val="20"/>
-    </w:rPr>
-  </w:style>
-  <w:style w:type="character" w:styleId="FootnoteTextChar" w:customStyle="1">
-    <w:name w:val="Footnote Text Char"/>
-    <w:basedOn w:val="DefaultParagraphFont"/>
-    <w:link w:val="FootnoteText"/>
-    <w:semiHidden w:val="1"/>
-    <w:rsid w:val="00231DCA"/>
-    <w:rPr>
-      <w:rFonts w:eastAsia="Times New Roman"/>
-    </w:rPr>
-  </w:style>
-  <w:style w:type="paragraph" w:styleId="Index1">
-    <w:name w:val="index 1"/>
-    <w:basedOn w:val="Normal"/>
-    <w:next w:val="Normal"/>
-    <w:autoRedefine w:val="1"/>
-    <w:semiHidden w:val="1"/>
-    <w:rsid w:val="00231DCA"/>
-    <w:pPr>
-      <w:spacing w:after="0" w:before="0" w:line="240" w:lineRule="auto"/>
-      <w:ind w:left="240" w:hanging="240"/>
-    </w:pPr>
-    <w:rPr>
-      <w:rFonts w:eastAsia="Times New Roman"/>
-      <w:sz w:val="20"/>
-      <w:szCs w:val="24"/>
-    </w:rPr>
-  </w:style>
-  <w:style w:type="paragraph" w:styleId="Index2">
-    <w:name w:val="index 2"/>
-    <w:basedOn w:val="Normal"/>
-    <w:next w:val="Normal"/>
-    <w:autoRedefine w:val="1"/>
-    <w:semiHidden w:val="1"/>
-    <w:rsid w:val="00231DCA"/>
-    <w:pPr>
-      <w:spacing w:after="0" w:before="0" w:line="240" w:lineRule="auto"/>
-      <w:ind w:left="480" w:hanging="240"/>
-    </w:pPr>
-    <w:rPr>
-      <w:rFonts w:eastAsia="Times New Roman"/>
-      <w:sz w:val="20"/>
-      <w:szCs w:val="24"/>
-    </w:rPr>
-  </w:style>
-  <w:style w:type="paragraph" w:styleId="Index3">
-    <w:name w:val="index 3"/>
-    <w:basedOn w:val="Normal"/>
-    <w:next w:val="Normal"/>
-    <w:autoRedefine w:val="1"/>
-    <w:semiHidden w:val="1"/>
-    <w:rsid w:val="00231DCA"/>
-    <w:pPr>
-      <w:spacing w:after="0" w:before="0" w:line="240" w:lineRule="auto"/>
-      <w:ind w:left="720" w:hanging="240"/>
-    </w:pPr>
-    <w:rPr>
-      <w:rFonts w:eastAsia="Times New Roman"/>
-      <w:sz w:val="20"/>
-      <w:szCs w:val="24"/>
-    </w:rPr>
-  </w:style>
-  <w:style w:type="paragraph" w:styleId="Index4">
-    <w:name w:val="index 4"/>
-    <w:basedOn w:val="Normal"/>
-    <w:next w:val="Normal"/>
-    <w:autoRedefine w:val="1"/>
-    <w:semiHidden w:val="1"/>
-    <w:rsid w:val="00231DCA"/>
-    <w:pPr>
-      <w:spacing w:after="0" w:before="0" w:line="240" w:lineRule="auto"/>
-      <w:ind w:left="960" w:hanging="240"/>
-    </w:pPr>
-    <w:rPr>
-      <w:rFonts w:eastAsia="Times New Roman"/>
-      <w:sz w:val="20"/>
-      <w:szCs w:val="24"/>
-    </w:rPr>
-  </w:style>
-  <w:style w:type="paragraph" w:styleId="Index5">
-    <w:name w:val="index 5"/>
-    <w:basedOn w:val="Normal"/>
-    <w:next w:val="Normal"/>
-    <w:autoRedefine w:val="1"/>
-    <w:semiHidden w:val="1"/>
-    <w:rsid w:val="00231DCA"/>
-    <w:pPr>
-      <w:spacing w:after="0" w:before="0" w:line="240" w:lineRule="auto"/>
-      <w:ind w:left="1200" w:hanging="240"/>
-    </w:pPr>
-    <w:rPr>
-      <w:rFonts w:eastAsia="Times New Roman"/>
-      <w:sz w:val="20"/>
-      <w:szCs w:val="24"/>
-    </w:rPr>
-  </w:style>
-  <w:style w:type="paragraph" w:styleId="Index6">
-    <w:name w:val="index 6"/>
-    <w:basedOn w:val="Normal"/>
-    <w:next w:val="Normal"/>
-    <w:autoRedefine w:val="1"/>
-    <w:semiHidden w:val="1"/>
-    <w:rsid w:val="00231DCA"/>
-    <w:pPr>
-      <w:spacing w:after="0" w:before="0" w:line="240" w:lineRule="auto"/>
-      <w:ind w:left="1440" w:hanging="240"/>
-    </w:pPr>
-    <w:rPr>
-      <w:rFonts w:eastAsia="Times New Roman"/>
-      <w:sz w:val="20"/>
-      <w:szCs w:val="24"/>
-    </w:rPr>
-  </w:style>
-  <w:style w:type="paragraph" w:styleId="Index7">
-    <w:name w:val="index 7"/>
-    <w:basedOn w:val="Normal"/>
-    <w:next w:val="Normal"/>
-    <w:autoRedefine w:val="1"/>
-    <w:semiHidden w:val="1"/>
-    <w:rsid w:val="00231DCA"/>
-    <w:pPr>
-      <w:spacing w:after="0" w:before="0" w:line="240" w:lineRule="auto"/>
-      <w:ind w:left="1680" w:hanging="240"/>
-    </w:pPr>
-    <w:rPr>
-      <w:rFonts w:eastAsia="Times New Roman"/>
-      <w:sz w:val="20"/>
-      <w:szCs w:val="24"/>
-    </w:rPr>
-  </w:style>
-  <w:style w:type="paragraph" w:styleId="Index8">
-    <w:name w:val="index 8"/>
-    <w:basedOn w:val="Normal"/>
-    <w:next w:val="Normal"/>
-    <w:autoRedefine w:val="1"/>
-    <w:semiHidden w:val="1"/>
-    <w:rsid w:val="00231DCA"/>
-    <w:pPr>
-      <w:spacing w:after="0" w:before="0" w:line="240" w:lineRule="auto"/>
-      <w:ind w:left="1920" w:hanging="240"/>
-    </w:pPr>
-    <w:rPr>
-      <w:rFonts w:eastAsia="Times New Roman"/>
-      <w:sz w:val="20"/>
-      <w:szCs w:val="24"/>
-    </w:rPr>
-  </w:style>
-  <w:style w:type="paragraph" w:styleId="Index9">
-    <w:name w:val="index 9"/>
-    <w:basedOn w:val="Normal"/>
-    <w:next w:val="Normal"/>
-    <w:autoRedefine w:val="1"/>
-    <w:semiHidden w:val="1"/>
-    <w:rsid w:val="00231DCA"/>
-    <w:pPr>
-      <w:spacing w:after="0" w:before="0" w:line="240" w:lineRule="auto"/>
-      <w:ind w:left="2160" w:hanging="240"/>
-    </w:pPr>
-    <w:rPr>
-      <w:rFonts w:eastAsia="Times New Roman"/>
-      <w:sz w:val="20"/>
-      <w:szCs w:val="24"/>
-    </w:rPr>
-  </w:style>
-  <w:style w:type="paragraph" w:styleId="IndexHeading">
-    <w:name w:val="index heading"/>
-    <w:basedOn w:val="Normal"/>
-    <w:next w:val="Index1"/>
-    <w:semiHidden w:val="1"/>
-    <w:rsid w:val="00231DCA"/>
-    <w:pPr>
-      <w:spacing w:after="0" w:before="0" w:line="240" w:lineRule="auto"/>
-    </w:pPr>
-    <w:rPr>
-      <w:rFonts w:cs="Arial" w:eastAsia="Times New Roman"/>
-      <w:b w:val="1"/>
-      <w:bCs w:val="1"/>
-      <w:sz w:val="20"/>
-      <w:szCs w:val="24"/>
-    </w:rPr>
-  </w:style>
-  <w:style w:type="paragraph" w:styleId="MacroText">
-    <w:name w:val="macro"/>
-    <w:link w:val="MacroTextChar"/>
-    <w:semiHidden w:val="1"/>
-    <w:rsid w:val="00231DCA"/>
-    <w:pPr>
-      <w:tabs>
-        <w:tab w:val="left" w:pos="480"/>
-        <w:tab w:val="left" w:pos="960"/>
-        <w:tab w:val="left" w:pos="1440"/>
-        <w:tab w:val="left" w:pos="1920"/>
-        <w:tab w:val="left" w:pos="2400"/>
-        <w:tab w:val="left" w:pos="2880"/>
-        <w:tab w:val="left" w:pos="3360"/>
-        <w:tab w:val="left" w:pos="3840"/>
-        <w:tab w:val="left" w:pos="4320"/>
-      </w:tabs>
-    </w:pPr>
-    <w:rPr>
-      <w:rFonts w:ascii="Courier New" w:cs="Courier New" w:eastAsia="Times New Roman" w:hAnsi="Courier New"/>
-    </w:rPr>
-  </w:style>
-  <w:style w:type="character" w:styleId="MacroTextChar" w:customStyle="1">
-    <w:name w:val="Macro Text Char"/>
-    <w:basedOn w:val="DefaultParagraphFont"/>
-    <w:link w:val="MacroText"/>
-    <w:semiHidden w:val="1"/>
-    <w:rsid w:val="00231DCA"/>
-    <w:rPr>
-      <w:rFonts w:ascii="Courier New" w:cs="Courier New" w:eastAsia="Times New Roman" w:hAnsi="Courier New"/>
-      <w:lang w:bidi="ar-SA" w:eastAsia="en-US" w:val="pt-BR"/>
-    </w:rPr>
-  </w:style>
-  <w:style w:type="paragraph" w:styleId="TableofAuthorities">
-    <w:name w:val="table of authorities"/>
-    <w:basedOn w:val="Normal"/>
-    <w:next w:val="Normal"/>
-    <w:semiHidden w:val="1"/>
-    <w:rsid w:val="00231DCA"/>
-    <w:pPr>
-      <w:spacing w:after="0" w:before="0" w:line="240" w:lineRule="auto"/>
-      <w:ind w:left="240" w:hanging="240"/>
-    </w:pPr>
-    <w:rPr>
-      <w:rFonts w:eastAsia="Times New Roman"/>
-      <w:sz w:val="20"/>
-      <w:szCs w:val="24"/>
-    </w:rPr>
-  </w:style>
-  <w:style w:type="paragraph" w:styleId="TableofFigures">
-    <w:name w:val="table of figures"/>
-    <w:basedOn w:val="Normal"/>
-    <w:next w:val="Normal"/>
-    <w:semiHidden w:val="1"/>
-    <w:rsid w:val="00231DCA"/>
-    <w:pPr>
-      <w:spacing w:after="0" w:before="0" w:line="240" w:lineRule="auto"/>
-      <w:ind w:left="480" w:hanging="480"/>
-    </w:pPr>
-    <w:rPr>
-      <w:rFonts w:eastAsia="Times New Roman"/>
-      <w:sz w:val="20"/>
-      <w:szCs w:val="24"/>
-    </w:rPr>
-  </w:style>
-  <w:style w:type="paragraph" w:styleId="TOAHeading">
-    <w:name w:val="toa heading"/>
-    <w:basedOn w:val="Normal"/>
-    <w:next w:val="Normal"/>
-    <w:semiHidden w:val="1"/>
-    <w:rsid w:val="00231DCA"/>
-    <w:pPr>
-      <w:spacing w:after="0" w:before="120" w:line="240" w:lineRule="auto"/>
-    </w:pPr>
-    <w:rPr>
-      <w:rFonts w:cs="Arial" w:eastAsia="Times New Roman"/>
-      <w:b w:val="1"/>
-      <w:bCs w:val="1"/>
-      <w:sz w:val="20"/>
-      <w:szCs w:val="24"/>
-    </w:rPr>
-  </w:style>
-  <w:style w:type="paragraph" w:styleId="TOC1">
-    <w:name w:val="toc 1"/>
-    <w:basedOn w:val="Normal"/>
-    <w:next w:val="Normal"/>
-    <w:autoRedefine w:val="1"/>
-    <w:semiHidden w:val="1"/>
-    <w:rsid w:val="00231DCA"/>
-    <w:pPr>
-      <w:spacing w:after="0" w:before="0" w:line="240" w:lineRule="auto"/>
-    </w:pPr>
-    <w:rPr>
-      <w:rFonts w:eastAsia="Times New Roman"/>
-      <w:sz w:val="20"/>
-      <w:szCs w:val="24"/>
-    </w:rPr>
-  </w:style>
-  <w:style w:type="paragraph" w:styleId="TOC2">
-    <w:name w:val="toc 2"/>
-    <w:basedOn w:val="Normal"/>
-    <w:next w:val="Normal"/>
-    <w:autoRedefine w:val="1"/>
-    <w:semiHidden w:val="1"/>
-    <w:rsid w:val="00231DCA"/>
-    <w:pPr>
-      <w:spacing w:after="0" w:before="0" w:line="240" w:lineRule="auto"/>
-      <w:ind w:left="240"/>
-    </w:pPr>
-    <w:rPr>
-      <w:rFonts w:eastAsia="Times New Roman"/>
-      <w:sz w:val="20"/>
-      <w:szCs w:val="24"/>
-    </w:rPr>
-  </w:style>
-  <w:style w:type="paragraph" w:styleId="TOC3">
-    <w:name w:val="toc 3"/>
-    <w:basedOn w:val="Normal"/>
-    <w:next w:val="Normal"/>
-    <w:autoRedefine w:val="1"/>
-    <w:semiHidden w:val="1"/>
-    <w:rsid w:val="00231DCA"/>
-    <w:pPr>
-      <w:spacing w:after="0" w:before="0" w:line="240" w:lineRule="auto"/>
-      <w:ind w:left="480"/>
-    </w:pPr>
-    <w:rPr>
-      <w:rFonts w:eastAsia="Times New Roman"/>
-      <w:sz w:val="20"/>
-      <w:szCs w:val="24"/>
-    </w:rPr>
-  </w:style>
-  <w:style w:type="paragraph" w:styleId="TOC4">
-    <w:name w:val="toc 4"/>
-    <w:basedOn w:val="Normal"/>
-    <w:next w:val="Normal"/>
-    <w:autoRedefine w:val="1"/>
-    <w:semiHidden w:val="1"/>
-    <w:rsid w:val="00231DCA"/>
-    <w:pPr>
-      <w:spacing w:after="0" w:before="0" w:line="240" w:lineRule="auto"/>
-      <w:ind w:left="720"/>
-    </w:pPr>
-    <w:rPr>
-      <w:rFonts w:eastAsia="Times New Roman"/>
-      <w:sz w:val="20"/>
-      <w:szCs w:val="24"/>
-    </w:rPr>
-  </w:style>
-  <w:style w:type="paragraph" w:styleId="TOC5">
-    <w:name w:val="toc 5"/>
-    <w:basedOn w:val="Normal"/>
-    <w:next w:val="Normal"/>
-    <w:autoRedefine w:val="1"/>
-    <w:semiHidden w:val="1"/>
-    <w:rsid w:val="00231DCA"/>
-    <w:pPr>
-      <w:spacing w:after="0" w:before="0" w:line="240" w:lineRule="auto"/>
-      <w:ind w:left="960"/>
-    </w:pPr>
-    <w:rPr>
-      <w:rFonts w:eastAsia="Times New Roman"/>
-      <w:sz w:val="20"/>
-      <w:szCs w:val="24"/>
-    </w:rPr>
-  </w:style>
-  <w:style w:type="paragraph" w:styleId="TOC6">
-    <w:name w:val="toc 6"/>
-    <w:basedOn w:val="Normal"/>
-    <w:next w:val="Normal"/>
-    <w:autoRedefine w:val="1"/>
-    <w:semiHidden w:val="1"/>
-    <w:rsid w:val="00231DCA"/>
-    <w:pPr>
-      <w:spacing w:after="0" w:before="0" w:line="240" w:lineRule="auto"/>
-      <w:ind w:left="1200"/>
-    </w:pPr>
-    <w:rPr>
-      <w:rFonts w:eastAsia="Times New Roman"/>
-      <w:sz w:val="20"/>
-      <w:szCs w:val="24"/>
-    </w:rPr>
-  </w:style>
-  <w:style w:type="paragraph" w:styleId="TOC7">
-    <w:name w:val="toc 7"/>
-    <w:basedOn w:val="Normal"/>
-    <w:next w:val="Normal"/>
-    <w:autoRedefine w:val="1"/>
-    <w:semiHidden w:val="1"/>
-    <w:rsid w:val="00231DCA"/>
-    <w:pPr>
-      <w:spacing w:after="0" w:before="0" w:line="240" w:lineRule="auto"/>
-      <w:ind w:left="1440"/>
-    </w:pPr>
-    <w:rPr>
-      <w:rFonts w:eastAsia="Times New Roman"/>
-      <w:sz w:val="20"/>
-      <w:szCs w:val="24"/>
-    </w:rPr>
-  </w:style>
-  <w:style w:type="paragraph" w:styleId="TOC8">
-    <w:name w:val="toc 8"/>
-    <w:basedOn w:val="Normal"/>
-    <w:next w:val="Normal"/>
-    <w:autoRedefine w:val="1"/>
-    <w:semiHidden w:val="1"/>
-    <w:rsid w:val="00231DCA"/>
-    <w:pPr>
-      <w:spacing w:after="0" w:before="0" w:line="240" w:lineRule="auto"/>
-      <w:ind w:left="1680"/>
-    </w:pPr>
-    <w:rPr>
-      <w:rFonts w:eastAsia="Times New Roman"/>
-      <w:sz w:val="20"/>
-      <w:szCs w:val="24"/>
-    </w:rPr>
-  </w:style>
-  <w:style w:type="paragraph" w:styleId="TOC9">
-    <w:name w:val="toc 9"/>
-    <w:basedOn w:val="Normal"/>
-    <w:next w:val="Normal"/>
-    <w:autoRedefine w:val="1"/>
-    <w:semiHidden w:val="1"/>
-    <w:rsid w:val="00231DCA"/>
-    <w:pPr>
-      <w:spacing w:after="0" w:before="0" w:line="240" w:lineRule="auto"/>
-      <w:ind w:left="1920"/>
-    </w:pPr>
-    <w:rPr>
-      <w:rFonts w:eastAsia="Times New Roman"/>
-      <w:sz w:val="20"/>
-      <w:szCs w:val="24"/>
-    </w:rPr>
-  </w:style>
-  <w:style w:type="paragraph" w:styleId="BodyText">
-    <w:name w:val="Body Text"/>
-    <w:basedOn w:val="Normal"/>
-    <w:link w:val="BodyTextChar"/>
-    <w:rsid w:val="00603503"/>
-    <w:pPr>
-      <w:spacing w:after="120" w:before="120" w:line="240" w:lineRule="auto"/>
-    </w:pPr>
-    <w:rPr>
-      <w:rFonts w:eastAsia="Times New Roman"/>
-      <w:sz w:val="20"/>
-      <w:szCs w:val="24"/>
-    </w:rPr>
-  </w:style>
-  <w:style w:type="character" w:styleId="BodyTextChar" w:customStyle="1">
-    <w:name w:val="Body Text Char"/>
-    <w:link w:val="BodyText"/>
-    <w:rsid w:val="00603503"/>
-    <w:rPr>
-      <w:rFonts w:eastAsia="Times New Roman"/>
-      <w:szCs w:val="24"/>
-    </w:rPr>
-  </w:style>
-  <w:style w:type="paragraph" w:styleId="ColorfulShading-Accent11" w:customStyle="1">
-    <w:name w:val="Colorful Shading - Accent 11"/>
-    <w:hidden w:val="1"/>
-    <w:semiHidden w:val="1"/>
-    <w:rsid w:val="00231DCA"/>
-    <w:rPr>
-      <w:rFonts w:cs="Arial" w:eastAsia="Times New Roman"/>
-    </w:rPr>
-  </w:style>
-  <w:style w:type="paragraph" w:styleId="BodyTextBold" w:customStyle="1">
-    <w:name w:val="Body Text Bold"/>
-    <w:basedOn w:val="BodyText"/>
-    <w:next w:val="BodyTextL25"/>
-    <w:link w:val="BodyTextBoldChar"/>
-    <w:qFormat w:val="1"/>
-    <w:rsid w:val="00C73E03"/>
-    <w:rPr>
-      <w:b w:val="1"/>
-    </w:rPr>
-  </w:style>
-  <w:style w:type="character" w:styleId="CMDChar" w:customStyle="1">
-    <w:name w:val="CMD Char"/>
-    <w:basedOn w:val="DefaultParagraphFont"/>
-    <w:link w:val="CMD"/>
-    <w:rsid w:val="0010436E"/>
-    <w:rPr>
-      <w:rFonts w:ascii="Courier New" w:hAnsi="Courier New"/>
-      <w:szCs w:val="22"/>
-    </w:rPr>
-  </w:style>
-  <w:style w:type="character" w:styleId="BodyTextBoldChar" w:customStyle="1">
-    <w:name w:val="Body Text Bold Char"/>
-    <w:basedOn w:val="BodyTextChar"/>
-    <w:link w:val="BodyTextBold"/>
-    <w:rsid w:val="00C73E03"/>
-    <w:rPr>
-      <w:rFonts w:cs="Arial" w:eastAsia="Times New Roman"/>
-      <w:b w:val="1"/>
-      <w:szCs w:val="24"/>
-    </w:rPr>
-  </w:style>
-  <w:style w:type="paragraph" w:styleId="Title">
-    <w:name w:val="Title"/>
-    <w:basedOn w:val="Normal"/>
-    <w:next w:val="BodyTextL25"/>
-    <w:link w:val="TitleChar"/>
-    <w:qFormat w:val="1"/>
-    <w:rsid w:val="00A33890"/>
-    <w:pPr>
-      <w:spacing w:after="120" w:before="0" w:line="240" w:lineRule="auto"/>
-      <w:contextualSpacing w:val="1"/>
-    </w:pPr>
-    <w:rPr>
-      <w:rFonts w:cstheme="majorBidi" w:eastAsiaTheme="majorEastAsia"/>
-      <w:b w:val="1"/>
-      <w:kern w:val="28"/>
-      <w:sz w:val="32"/>
-      <w:szCs w:val="56"/>
-    </w:rPr>
-  </w:style>
-  <w:style w:type="character" w:styleId="TitleChar" w:customStyle="1">
-    <w:name w:val="Title Char"/>
-    <w:basedOn w:val="DefaultParagraphFont"/>
-    <w:link w:val="Title"/>
-    <w:rsid w:val="00A33890"/>
-    <w:rPr>
-      <w:rFonts w:cstheme="majorBidi" w:eastAsiaTheme="majorEastAsia"/>
-      <w:b w:val="1"/>
-      <w:kern w:val="28"/>
-      <w:sz w:val="32"/>
-      <w:szCs w:val="56"/>
-    </w:rPr>
-  </w:style>
-  <w:style w:type="table" w:styleId="LabTableStyle1" w:customStyle="1">
-    <w:name w:val="Lab_Table_Style1"/>
-    <w:basedOn w:val="TableNormal"/>
-    <w:uiPriority w:val="99"/>
-    <w:qFormat w:val="1"/>
-    <w:rsid w:val="00C77B29"/>
-    <w:tblPr>
-      <w:jc w:val="center"/>
-      <w:tblBorders>
-        <w:top w:color="auto" w:space="0" w:sz="2" w:val="single"/>
-        <w:left w:color="auto" w:space="0" w:sz="2" w:val="single"/>
-        <w:bottom w:color="auto" w:space="0" w:sz="2" w:val="single"/>
-        <w:right w:color="auto" w:space="0" w:sz="2" w:val="single"/>
-        <w:insideH w:color="auto" w:space="0" w:sz="2" w:val="single"/>
-        <w:insideV w:color="auto" w:space="0" w:sz="2" w:val="single"/>
-      </w:tblBorders>
-      <w:tblCellMar>
-        <w:top w:w="14.0" w:type="dxa"/>
-        <w:left w:w="115.0" w:type="dxa"/>
-        <w:bottom w:w="14.0" w:type="dxa"/>
-        <w:right w:w="115.0" w:type="dxa"/>
-      </w:tblCellMar>
-    </w:tblPr>
-    <w:trPr>
-      <w:cantSplit w:val="1"/>
-      <w:jc w:val="center"/>
-    </w:trPr>
-    <w:tcPr>
-      <w:vAlign w:val="bottom"/>
-    </w:tcPr>
-    <w:tblStylePr w:type="firstRow">
-      <w:pPr>
-        <w:wordWrap w:val="1"/>
-        <w:jc w:val="center"/>
-      </w:pPr>
-      <w:rPr>
-        <w:rFonts w:ascii="Arial" w:hAnsi="Arial"/>
-        <w:b w:val="0"/>
-        <w:sz w:val="20"/>
-      </w:rPr>
-      <w:tblPr/>
-      <w:tcPr>
-        <w:tcBorders>
-          <w:top w:color="auto" w:space="0" w:sz="2" w:val="single"/>
-          <w:left w:color="auto" w:space="0" w:sz="2" w:val="single"/>
-          <w:bottom w:color="auto" w:space="0" w:sz="2" w:val="single"/>
-          <w:right w:color="auto" w:space="0" w:sz="2" w:val="single"/>
-          <w:insideH w:color="auto" w:space="0" w:sz="2" w:val="single"/>
-          <w:insideV w:color="auto" w:space="0" w:sz="2" w:val="single"/>
-          <w:tl2br w:space="0" w:sz="0" w:val="nil"/>
-          <w:tr2bl w:space="0" w:sz="0" w:val="nil"/>
-        </w:tcBorders>
-        <w:shd w:color="auto" w:fill="dbe5f1" w:val="clear"/>
-        <w:vAlign w:val="bottom"/>
-      </w:tcPr>
-    </w:tblStylePr>
-  </w:style>
-  <w:style w:type="character" w:styleId="PlaceholderText">
-    <w:name w:val="Placeholder Text"/>
-    <w:basedOn w:val="DefaultParagraphFont"/>
-    <w:uiPriority w:val="99"/>
-    <w:semiHidden w:val="1"/>
-    <w:rsid w:val="00FA154B"/>
-    <w:rPr>
-      <w:color w:val="808080"/>
-    </w:rPr>
-  </w:style>
   <w:style w:type="paragraph" w:styleId="Subtitle">
     <w:name w:val="Subtitle"/>
     <w:basedOn w:val="Normal"/>
@@ -8124,7 +6926,7 @@
     </a:clrScheme>
     <a:fontScheme name="Office">
       <a:majorFont>
-        <a:latin typeface="Cambria"/>
+        <a:latin typeface="Calibri"/>
         <a:ea typeface=""/>
         <a:cs typeface=""/>
         <a:font script="Jpan" typeface="ＭＳ ゴシック"/>
@@ -8133,16 +6935,33 @@
         <a:font script="Hant" typeface="新細明體"/>
         <a:font script="Arab" typeface="Times New Roman"/>
         <a:font script="Hebr" typeface="Times New Roman"/>
+        <a:font script="Thai" typeface="Angsana New"/>
+        <a:font script="Ethi" typeface="Nyala"/>
+        <a:font script="Beng" typeface="Vrinda"/>
+        <a:font script="Gujr" typeface="Shruti"/>
+        <a:font script="Khmr" typeface="MoolBoran"/>
+        <a:font script="Knda" typeface="Tunga"/>
+        <a:font script="Guru" typeface="Raavi"/>
+        <a:font script="Cans" typeface="Euphemia"/>
         <a:font script="Cher" typeface="Plantagenet Cherokee"/>
         <a:font script="Yiii" typeface="Microsoft Yi Baiti"/>
+        <a:font script="Tibt" typeface="Microsoft Himalaya"/>
         <a:font script="Thaa" typeface="MV Boli"/>
+        <a:font script="Deva" typeface="Mangal"/>
+        <a:font script="Telu" typeface="Gautami"/>
+        <a:font script="Taml" typeface="Latha"/>
         <a:font script="Syrc" typeface="Estrangelo Edessa"/>
+        <a:font script="Orya" typeface="Kalinga"/>
+        <a:font script="Mlym" typeface="Kartika"/>
+        <a:font script="Laoo" typeface="DokChampa"/>
+        <a:font script="Sinh" typeface="Iskoola Pota"/>
         <a:font script="Mong" typeface="Mongolian Baiti"/>
         <a:font script="Viet" typeface="Times New Roman"/>
         <a:font script="Uigh" typeface="Microsoft Uighur"/>
+        <a:font script="Geor" typeface="Sylfaen"/>
       </a:majorFont>
       <a:minorFont>
-        <a:latin typeface="Calibri"/>
+        <a:latin typeface="Cambria"/>
         <a:ea typeface=""/>
         <a:cs typeface=""/>
         <a:font script="Jpan" typeface="ＭＳ 明朝"/>
@@ -8151,13 +6970,30 @@
         <a:font script="Hant" typeface="新細明體"/>
         <a:font script="Arab" typeface="Arial"/>
         <a:font script="Hebr" typeface="Arial"/>
+        <a:font script="Thai" typeface="Cordia New"/>
+        <a:font script="Ethi" typeface="Nyala"/>
+        <a:font script="Beng" typeface="Vrinda"/>
+        <a:font script="Gujr" typeface="Shruti"/>
+        <a:font script="Khmr" typeface="DaunPenh"/>
+        <a:font script="Knda" typeface="Tunga"/>
+        <a:font script="Guru" typeface="Raavi"/>
+        <a:font script="Cans" typeface="Euphemia"/>
         <a:font script="Cher" typeface="Plantagenet Cherokee"/>
         <a:font script="Yiii" typeface="Microsoft Yi Baiti"/>
+        <a:font script="Tibt" typeface="Microsoft Himalaya"/>
         <a:font script="Thaa" typeface="MV Boli"/>
+        <a:font script="Deva" typeface="Mangal"/>
+        <a:font script="Telu" typeface="Gautami"/>
+        <a:font script="Taml" typeface="Latha"/>
         <a:font script="Syrc" typeface="Estrangelo Edessa"/>
+        <a:font script="Orya" typeface="Kalinga"/>
+        <a:font script="Mlym" typeface="Kartika"/>
+        <a:font script="Laoo" typeface="DokChampa"/>
+        <a:font script="Sinh" typeface="Iskoola Pota"/>
         <a:font script="Mong" typeface="Mongolian Baiti"/>
         <a:font script="Viet" typeface="Arial"/>
         <a:font script="Uigh" typeface="Microsoft Uighur"/>
+        <a:font script="Geor" typeface="Sylfaen"/>
       </a:minorFont>
     </a:fontScheme>
     <a:fmtScheme name="Office">
@@ -8192,20 +7028,16 @@
           <a:gsLst>
             <a:gs pos="0">
               <a:schemeClr val="phClr">
-                <a:shade val="51000"/>
-                <a:satMod val="130000"/>
-              </a:schemeClr>
-            </a:gs>
-            <a:gs pos="80000">
-              <a:schemeClr val="phClr">
-                <a:shade val="93000"/>
+                <a:tint val="100000"/>
+                <a:shade val="100000"/>
                 <a:satMod val="130000"/>
               </a:schemeClr>
             </a:gs>
             <a:gs pos="100000">
               <a:schemeClr val="phClr">
-                <a:shade val="94000"/>
-                <a:satMod val="135000"/>
+                <a:tint val="50000"/>
+                <a:shade val="100000"/>
+                <a:satMod val="350000"/>
               </a:schemeClr>
             </a:gs>
           </a:gsLst>
@@ -8327,22 +7159,46 @@
       </a:bgFillStyleLst>
     </a:fmtScheme>
   </a:themeElements>
-  <a:objectDefaults/>
+  <a:objectDefaults>
+    <a:spDef>
+      <a:spPr/>
+      <a:bodyPr/>
+      <a:lstStyle/>
+      <a:style>
+        <a:lnRef idx="1">
+          <a:schemeClr val="accent1"/>
+        </a:lnRef>
+        <a:fillRef idx="3">
+          <a:schemeClr val="accent1"/>
+        </a:fillRef>
+        <a:effectRef idx="2">
+          <a:schemeClr val="accent1"/>
+        </a:effectRef>
+        <a:fontRef idx="minor">
+          <a:schemeClr val="lt1"/>
+        </a:fontRef>
+      </a:style>
+    </a:spDef>
+    <a:lnDef>
+      <a:spPr/>
+      <a:bodyPr/>
+      <a:lstStyle/>
+      <a:style>
+        <a:lnRef idx="2">
+          <a:schemeClr val="accent1"/>
+        </a:lnRef>
+        <a:fillRef idx="0">
+          <a:schemeClr val="accent1"/>
+        </a:fillRef>
+        <a:effectRef idx="1">
+          <a:schemeClr val="accent1"/>
+        </a:effectRef>
+        <a:fontRef idx="minor">
+          <a:schemeClr val="tx1"/>
+        </a:fontRef>
+      </a:style>
+    </a:lnDef>
+  </a:objectDefaults>
   <a:extraClrSchemeLst/>
 </a:theme>
-</file>
-
-<file path=customXML/item1.xml><?xml version="1.0" encoding="utf-8"?>
-<go:gDocsCustomXmlDataStorage xmlns:go="http://customooxmlschemas.google.com/" xmlns:r="http://schemas.openxmlformats.org/officeDocument/2006/relationships">
-  <go:docsCustomData xmlns:go="http://customooxmlschemas.google.com/" roundtripDataSignature="AMtx7mic0iv5L2H2oIrvLM8dPONFRXEtgA==">AMUW2mXVLUBhkPQAewiSEQaAqNP7nIAKsVfNcNMJSLpCstYJzqxwxHMVbpxlQvDqTcUxrxOIWECEZpaDy1KnPMJzAfjMRJL7Kse5bv5xlczEVah7inwomFE=</go:docsCustomData>
-</go:gDocsCustomXmlDataStorage>
-</file>
-
-<file path=customXML/itemProps1.xml><?xml version="1.0" encoding="utf-8"?>
-<ds:datastoreItem xmlns:ds="http://schemas.openxmlformats.org/officeDocument/2006/customXml" ds:itemID="{11111111-1234-1234-1234-123412341234}">
-  <ds:schemaRefs>
-    <ds:schemaRef ds:uri="http://schemas.openxmlformats.org/officeDocument/2006/relationships"/>
-    <ds:schemaRef ds:uri="http://customooxmlschemas.google.com/"/>
-  </ds:schemaRefs>
-</ds:datastoreItem>
 </file>
</xml_diff>